<commit_message>
Budget terminé dans cahier des charges
</commit_message>
<xml_diff>
--- a/Autres/Cachier des charges.docx
+++ b/Autres/Cachier des charges.docx
@@ -164,6 +164,7 @@
                                     <w:dataBinding w:prefixMappings="xmlns:ns0='http://purl.org/dc/elements/1.1/' xmlns:ns1='http://schemas.openxmlformats.org/package/2006/metadata/core-properties' " w:xpath="/ns1:coreProperties[1]/ns0:subject[1]" w:storeItemID="{6C3C8BC8-F283-45AE-878A-BAB7291924A1}"/>
                                     <w:text/>
                                   </w:sdtPr>
+                                  <w:sdtEndPr/>
                                   <w:sdtContent>
                                     <w:r>
                                       <w:rPr>
@@ -961,6 +962,7 @@
                                     <w:dataBinding w:prefixMappings="xmlns:ns0='http://schemas.openxmlformats.org/officeDocument/2006/extended-properties' " w:xpath="/ns0:Properties[1]/ns0:Company[1]" w:storeItemID="{6668398D-A668-4E3E-A5EB-62B293D839F1}"/>
                                     <w:text/>
                                   </w:sdtPr>
+                                  <w:sdtEndPr/>
                                   <w:sdtContent>
                                     <w:r>
                                       <w:rPr>
@@ -986,6 +988,7 @@
                                   <w:dataBinding w:prefixMappings="xmlns:ns0='http://purl.org/dc/elements/1.1/' xmlns:ns1='http://schemas.openxmlformats.org/package/2006/metadata/core-properties' " w:xpath="/ns1:coreProperties[1]/ns1:category[1]" w:storeItemID="{6C3C8BC8-F283-45AE-878A-BAB7291924A1}"/>
                                   <w:text/>
                                 </w:sdtPr>
+                                <w:sdtEndPr/>
                                 <w:sdtContent>
                                   <w:p>
                                     <w:pPr>
@@ -1375,14 +1378,12 @@
               <w:sz w:val="28"/>
             </w:rPr>
           </w:pPr>
-          <w:proofErr w:type="spellStart"/>
           <w:r>
             <w:rPr>
               <w:sz w:val="28"/>
             </w:rPr>
             <w:t>Sommaire</w:t>
           </w:r>
-          <w:proofErr w:type="spellEnd"/>
         </w:p>
         <w:p>
           <w:pPr>
@@ -5303,35 +5304,7 @@
         <w:rPr>
           <w:lang w:val="fr-FR"/>
         </w:rPr>
-        <w:t xml:space="preserve">L’association a besoin d’un site web pour communiquer sur cet événement en amont des projections, ainsi que pour permettre aux participants de s’inscrire. Une solution d’hébergement est aussi à fournir, ainsi qu’une adresse email professionnelle en .com </w:t>
-      </w:r>
-      <w:proofErr w:type="gramStart"/>
-      <w:r>
-        <w:rPr>
-          <w:lang w:val="fr-FR"/>
-        </w:rPr>
-        <w:t>ou</w:t>
-      </w:r>
-      <w:proofErr w:type="gramEnd"/>
-      <w:r>
-        <w:rPr>
-          <w:lang w:val="fr-FR"/>
-        </w:rPr>
-        <w:t xml:space="preserve"> .</w:t>
-      </w:r>
-      <w:proofErr w:type="spellStart"/>
-      <w:r>
-        <w:rPr>
-          <w:lang w:val="fr-FR"/>
-        </w:rPr>
-        <w:t>org</w:t>
-      </w:r>
-      <w:proofErr w:type="spellEnd"/>
-      <w:r>
-        <w:rPr>
-          <w:lang w:val="fr-FR"/>
-        </w:rPr>
-        <w:t>.</w:t>
+        <w:t>L’association a besoin d’un site web pour communiquer sur cet événement en amont des projections, ainsi que pour permettre aux participants de s’inscrire. Une solution d’hébergement est aussi à fournir, ainsi qu’une adresse email professionnelle en .com ou .org.</w:t>
       </w:r>
     </w:p>
     <w:p>
@@ -5735,16 +5708,8 @@
               <w:rPr>
                 <w:lang w:val="fr-FR"/>
               </w:rPr>
-              <w:t xml:space="preserve">Formation </w:t>
-            </w:r>
-            <w:proofErr w:type="spellStart"/>
-            <w:r>
-              <w:rPr>
-                <w:lang w:val="fr-FR"/>
-              </w:rPr>
-              <w:t>Wordpress</w:t>
-            </w:r>
-            <w:proofErr w:type="spellEnd"/>
+              <w:t>Formation Wordpress</w:t>
+            </w:r>
           </w:p>
         </w:tc>
         <w:tc>
@@ -6203,16 +6168,8 @@
               <w:rPr>
                 <w:lang w:val="fr-FR"/>
               </w:rPr>
-              <w:t xml:space="preserve">Intégration à </w:t>
-            </w:r>
-            <w:proofErr w:type="spellStart"/>
-            <w:r>
-              <w:rPr>
-                <w:lang w:val="fr-FR"/>
-              </w:rPr>
-              <w:t>Wordpress</w:t>
-            </w:r>
-            <w:proofErr w:type="spellEnd"/>
+              <w:t>Intégration à Wordpress</w:t>
+            </w:r>
           </w:p>
         </w:tc>
         <w:tc>
@@ -6513,7 +6470,7 @@
             <v:path o:extrusionok="f" gradientshapeok="t" o:connecttype="rect"/>
             <o:lock v:ext="edit" aspectratio="t"/>
           </v:shapetype>
-          <v:shape id="_x0000_i1025" type="#_x0000_t75" style="width:450.75pt;height:235.5pt">
+          <v:shape id="_x0000_i1025" type="#_x0000_t75" style="width:450.65pt;height:235.2pt">
             <v:imagedata r:id="rId15" o:title="Benchmark site 1"/>
           </v:shape>
         </w:pict>
@@ -6558,7 +6515,7 @@
           <w:lang w:val="fr-FR"/>
         </w:rPr>
         <w:pict>
-          <v:shape id="_x0000_i1026" type="#_x0000_t75" style="width:450.75pt;height:235.5pt">
+          <v:shape id="_x0000_i1026" type="#_x0000_t75" style="width:450.65pt;height:235.2pt">
             <v:imagedata r:id="rId16" o:title="Benchmark site 2"/>
           </v:shape>
         </w:pict>
@@ -6738,21 +6695,7 @@
         <w:rPr>
           <w:lang w:val="fr-FR"/>
         </w:rPr>
-        <w:t xml:space="preserve">Un site dédié reposant sur le moteur de </w:t>
-      </w:r>
-      <w:proofErr w:type="spellStart"/>
-      <w:r>
-        <w:rPr>
-          <w:lang w:val="fr-FR"/>
-        </w:rPr>
-        <w:t>Wordpress</w:t>
-      </w:r>
-      <w:proofErr w:type="spellEnd"/>
-      <w:r>
-        <w:rPr>
-          <w:lang w:val="fr-FR"/>
-        </w:rPr>
-        <w:t xml:space="preserve"> pourra apporter toutes ces fonctionnalités propre</w:t>
+        <w:t>Un site dédié reposant sur le moteur de Wordpress pourra apporter toutes ces fonctionnalités propre</w:t>
       </w:r>
       <w:r>
         <w:rPr>
@@ -6955,21 +6898,7 @@
         <w:rPr>
           <w:lang w:val="fr-FR"/>
         </w:rPr>
-        <w:t xml:space="preserve">Pour permettre un bon référencement du site et une communication efficace et rapide sur le festival, le plugin </w:t>
-      </w:r>
-      <w:proofErr w:type="spellStart"/>
-      <w:r>
-        <w:rPr>
-          <w:lang w:val="fr-FR"/>
-        </w:rPr>
-        <w:t>Jetpack</w:t>
-      </w:r>
-      <w:proofErr w:type="spellEnd"/>
-      <w:r>
-        <w:rPr>
-          <w:lang w:val="fr-FR"/>
-        </w:rPr>
-        <w:t xml:space="preserve"> sera bien évidemment installé. Les articles seront améliorés dans une optique SEO, le site sera accessible aux personnes handicapés, ainsi que relié aux différents sociaux qu’utilisent déjà l’association : Facebook, Twitter, Instagram.</w:t>
+        <w:t>Pour permettre un bon référencement du site et une communication efficace et rapide sur le festival, le plugin Jetpack sera bien évidemment installé. Les articles seront améliorés dans une optique SEO, le site sera accessible aux personnes handicapés, ainsi que relié aux différents sociaux qu’utilisent déjà l’association : Facebook, Twitter, Instagram.</w:t>
       </w:r>
     </w:p>
     <w:p>
@@ -7263,16 +7192,8 @@
               <w:rPr>
                 <w:lang w:val="fr-FR"/>
               </w:rPr>
-              <w:t>Background-</w:t>
-            </w:r>
-            <w:proofErr w:type="spellStart"/>
-            <w:r>
-              <w:rPr>
-                <w:lang w:val="fr-FR"/>
-              </w:rPr>
-              <w:t>color</w:t>
-            </w:r>
-            <w:proofErr w:type="spellEnd"/>
+              <w:t>Background-color</w:t>
+            </w:r>
           </w:p>
         </w:tc>
         <w:tc>
@@ -7536,35 +7457,7 @@
         <w:rPr>
           <w:lang w:val="fr-FR"/>
         </w:rPr>
-        <w:t xml:space="preserve">Pas de police particulière, </w:t>
-      </w:r>
-      <w:proofErr w:type="spellStart"/>
-      <w:r>
-        <w:rPr>
-          <w:lang w:val="fr-FR"/>
-        </w:rPr>
-        <w:t>Helvetica</w:t>
-      </w:r>
-      <w:proofErr w:type="spellEnd"/>
-      <w:r>
-        <w:rPr>
-          <w:lang w:val="fr-FR"/>
-        </w:rPr>
-        <w:t xml:space="preserve"> Neue, la police par défaut de </w:t>
-      </w:r>
-      <w:proofErr w:type="spellStart"/>
-      <w:r>
-        <w:rPr>
-          <w:lang w:val="fr-FR"/>
-        </w:rPr>
-        <w:t>Bootstrap</w:t>
-      </w:r>
-      <w:proofErr w:type="spellEnd"/>
-      <w:r>
-        <w:rPr>
-          <w:lang w:val="fr-FR"/>
-        </w:rPr>
-        <w:t>, suffira.</w:t>
+        <w:t>Pas de police particulière, Helvetica Neue, la police par défaut de Bootstrap, suffira.</w:t>
       </w:r>
     </w:p>
     <w:p>
@@ -7599,49 +7492,7 @@
         <w:rPr>
           <w:lang w:val="fr-FR"/>
         </w:rPr>
-        <w:t xml:space="preserve">Les images à utiliser seront celles des affiches des films qui seront projetés lors du festival : 2001 l’Odyssée de l’Espace, Carnage, Edward aux mains d’argent, la Haine, </w:t>
-      </w:r>
-      <w:proofErr w:type="spellStart"/>
-      <w:r>
-        <w:rPr>
-          <w:lang w:val="fr-FR"/>
-        </w:rPr>
-        <w:t>Lost</w:t>
-      </w:r>
-      <w:proofErr w:type="spellEnd"/>
-      <w:r>
-        <w:rPr>
-          <w:lang w:val="fr-FR"/>
-        </w:rPr>
-        <w:t xml:space="preserve"> in Translation, </w:t>
-      </w:r>
-      <w:proofErr w:type="spellStart"/>
-      <w:r>
-        <w:rPr>
-          <w:lang w:val="fr-FR"/>
-        </w:rPr>
-        <w:t>Mulholland</w:t>
-      </w:r>
-      <w:proofErr w:type="spellEnd"/>
-      <w:r>
-        <w:rPr>
-          <w:lang w:val="fr-FR"/>
-        </w:rPr>
-        <w:t xml:space="preserve"> Drive, Requiem for a </w:t>
-      </w:r>
-      <w:proofErr w:type="spellStart"/>
-      <w:r>
-        <w:rPr>
-          <w:lang w:val="fr-FR"/>
-        </w:rPr>
-        <w:t>Dream</w:t>
-      </w:r>
-      <w:proofErr w:type="spellEnd"/>
-      <w:r>
-        <w:rPr>
-          <w:lang w:val="fr-FR"/>
-        </w:rPr>
-        <w:t>, et Under the skin.</w:t>
+        <w:t>Les images à utiliser seront celles des affiches des films qui seront projetés lors du festival : 2001 l’Odyssée de l’Espace, Carnage, Edward aux mains d’argent, la Haine, Lost in Translation, Mulholland Drive, Requiem for a Dream, et Under the skin.</w:t>
       </w:r>
     </w:p>
     <w:p>
@@ -7655,21 +7506,7 @@
         <w:rPr>
           <w:lang w:val="fr-FR"/>
         </w:rPr>
-        <w:t xml:space="preserve">Il y a en plus une photo prise lors d’un événement semblable, ainsi qu’une petite </w:t>
-      </w:r>
-      <w:proofErr w:type="spellStart"/>
-      <w:r>
-        <w:rPr>
-          <w:lang w:val="fr-FR"/>
-        </w:rPr>
-        <w:t>favicon</w:t>
-      </w:r>
-      <w:proofErr w:type="spellEnd"/>
-      <w:r>
-        <w:rPr>
-          <w:lang w:val="fr-FR"/>
-        </w:rPr>
-        <w:t>.</w:t>
+        <w:t>Il y a en plus une photo prise lors d’un événement semblable, ainsi qu’une petite favicon.</w:t>
       </w:r>
     </w:p>
     <w:p>
@@ -8549,21 +8386,7 @@
               <w:rPr>
                 <w:lang w:val="fr-FR"/>
               </w:rPr>
-              <w:t xml:space="preserve">Widget </w:t>
-            </w:r>
-            <w:proofErr w:type="spellStart"/>
-            <w:r>
-              <w:rPr>
-                <w:lang w:val="fr-FR"/>
-              </w:rPr>
-              <w:t>Wordpress</w:t>
-            </w:r>
-            <w:proofErr w:type="spellEnd"/>
-            <w:r>
-              <w:rPr>
-                <w:lang w:val="fr-FR"/>
-              </w:rPr>
-              <w:t xml:space="preserve"> de base permettant d’afficher les derniers articles</w:t>
+              <w:t>Widget Wordpress de base permettant d’afficher les derniers articles</w:t>
             </w:r>
           </w:p>
         </w:tc>
@@ -8659,7 +8482,7 @@
           <w:lang w:val="fr-FR"/>
         </w:rPr>
         <w:pict>
-          <v:shape id="_x0000_i1027" type="#_x0000_t75" style="width:450.75pt;height:300.75pt">
+          <v:shape id="_x0000_i1027" type="#_x0000_t75" style="width:450.7pt;height:300.5pt">
             <v:imagedata r:id="rId37" o:title="Layout-Projet3"/>
           </v:shape>
         </w:pict>
@@ -8760,21 +8583,7 @@
         <w:rPr>
           <w:lang w:val="fr-FR"/>
         </w:rPr>
-        <w:t xml:space="preserve">Deux </w:t>
-      </w:r>
-      <w:proofErr w:type="spellStart"/>
-      <w:r>
-        <w:rPr>
-          <w:lang w:val="fr-FR"/>
-        </w:rPr>
-        <w:t>sidebars</w:t>
-      </w:r>
-      <w:proofErr w:type="spellEnd"/>
-      <w:r>
-        <w:rPr>
-          <w:lang w:val="fr-FR"/>
-        </w:rPr>
-        <w:t>, à gauche pour s’inscrire au festival, à droite pour consulter rapidement les derniers articles publiés et y avoir accès</w:t>
+        <w:t>Deux sidebars, à gauche pour s’inscrire au festival, à droite pour consulter rapidement les derniers articles publiés et y avoir accès</w:t>
       </w:r>
     </w:p>
     <w:p>
@@ -8793,21 +8602,7 @@
         <w:rPr>
           <w:lang w:val="fr-FR"/>
         </w:rPr>
-        <w:t xml:space="preserve">Un </w:t>
-      </w:r>
-      <w:proofErr w:type="spellStart"/>
-      <w:r>
-        <w:rPr>
-          <w:lang w:val="fr-FR"/>
-        </w:rPr>
-        <w:t>footer</w:t>
-      </w:r>
-      <w:proofErr w:type="spellEnd"/>
-      <w:r>
-        <w:rPr>
-          <w:lang w:val="fr-FR"/>
-        </w:rPr>
-        <w:t xml:space="preserve"> un peu différent de la norme, peu mis en avant étant donné qu’il y aura peu d’informations à y afficher</w:t>
+        <w:t>Un footer un peu différent de la norme, peu mis en avant étant donné qu’il y aura peu d’informations à y afficher</w:t>
       </w:r>
     </w:p>
     <w:p>
@@ -8821,63 +8616,7 @@
         <w:rPr>
           <w:lang w:val="fr-FR"/>
         </w:rPr>
-        <w:t xml:space="preserve">Concernant l’affichage sur les écrans de tablettes et smartphones, l’utilisation de </w:t>
-      </w:r>
-      <w:proofErr w:type="spellStart"/>
-      <w:r>
-        <w:rPr>
-          <w:lang w:val="fr-FR"/>
-        </w:rPr>
-        <w:t>Bootstrap</w:t>
-      </w:r>
-      <w:proofErr w:type="spellEnd"/>
-      <w:r>
-        <w:rPr>
-          <w:lang w:val="fr-FR"/>
-        </w:rPr>
-        <w:t xml:space="preserve"> apporte une solution simple et éprouvée. Un menu « burger », puis l’affichage suivant de haut en bas : </w:t>
-      </w:r>
-      <w:proofErr w:type="spellStart"/>
-      <w:r>
-        <w:rPr>
-          <w:lang w:val="fr-FR"/>
-        </w:rPr>
-        <w:t>sidebar</w:t>
-      </w:r>
-      <w:proofErr w:type="spellEnd"/>
-      <w:r>
-        <w:rPr>
-          <w:lang w:val="fr-FR"/>
-        </w:rPr>
-        <w:t xml:space="preserve"> de gauche / contenu principale / </w:t>
-      </w:r>
-      <w:proofErr w:type="spellStart"/>
-      <w:r>
-        <w:rPr>
-          <w:lang w:val="fr-FR"/>
-        </w:rPr>
-        <w:t>sidebar</w:t>
-      </w:r>
-      <w:proofErr w:type="spellEnd"/>
-      <w:r>
-        <w:rPr>
-          <w:lang w:val="fr-FR"/>
-        </w:rPr>
-        <w:t xml:space="preserve"> de droite / </w:t>
-      </w:r>
-      <w:proofErr w:type="spellStart"/>
-      <w:r>
-        <w:rPr>
-          <w:lang w:val="fr-FR"/>
-        </w:rPr>
-        <w:t>footer</w:t>
-      </w:r>
-      <w:proofErr w:type="spellEnd"/>
-      <w:r>
-        <w:rPr>
-          <w:lang w:val="fr-FR"/>
-        </w:rPr>
-        <w:t xml:space="preserve">. </w:t>
+        <w:t xml:space="preserve">Concernant l’affichage sur les écrans de tablettes et smartphones, l’utilisation de Bootstrap apporte une solution simple et éprouvée. Un menu « burger », puis l’affichage suivant de haut en bas : sidebar de gauche / contenu principale / sidebar de droite / footer. </w:t>
       </w:r>
     </w:p>
     <w:p>
@@ -9113,17 +8852,8 @@
                 <w:b w:val="0"/>
                 <w:lang w:val="fr-FR"/>
               </w:rPr>
-              <w:t xml:space="preserve">Fonction </w:t>
-            </w:r>
-            <w:proofErr w:type="spellStart"/>
-            <w:r>
-              <w:rPr>
-                <w:b w:val="0"/>
-                <w:lang w:val="fr-FR"/>
-              </w:rPr>
-              <w:t>blogging</w:t>
-            </w:r>
-            <w:proofErr w:type="spellEnd"/>
+              <w:t>Fonction blogging</w:t>
+            </w:r>
           </w:p>
           <w:p>
             <w:pPr>
@@ -9234,35 +8964,7 @@
               <w:rPr>
                 <w:lang w:val="fr-FR"/>
               </w:rPr>
-              <w:t xml:space="preserve">Un design dédié par la librairie </w:t>
-            </w:r>
-            <w:proofErr w:type="spellStart"/>
-            <w:r>
-              <w:rPr>
-                <w:lang w:val="fr-FR"/>
-              </w:rPr>
-              <w:t>Bootstrap</w:t>
-            </w:r>
-            <w:proofErr w:type="spellEnd"/>
-            <w:r>
-              <w:rPr>
-                <w:lang w:val="fr-FR"/>
-              </w:rPr>
-              <w:t xml:space="preserve">, en s’appuyant sur le CMS </w:t>
-            </w:r>
-            <w:proofErr w:type="spellStart"/>
-            <w:r>
-              <w:rPr>
-                <w:lang w:val="fr-FR"/>
-              </w:rPr>
-              <w:t>Wordpress</w:t>
-            </w:r>
-            <w:proofErr w:type="spellEnd"/>
-            <w:r>
-              <w:rPr>
-                <w:lang w:val="fr-FR"/>
-              </w:rPr>
-              <w:t>, semble la solution la plus adéquate</w:t>
+              <w:t>Un design dédié par la librairie Bootstrap, en s’appuyant sur le CMS Wordpress, semble la solution la plus adéquate</w:t>
             </w:r>
           </w:p>
           <w:p>
@@ -9314,21 +9016,7 @@
         <w:rPr>
           <w:lang w:val="fr-FR"/>
         </w:rPr>
-        <w:t xml:space="preserve">Pour le développement de la partie front-end du site, </w:t>
-      </w:r>
-      <w:proofErr w:type="spellStart"/>
-      <w:r>
-        <w:rPr>
-          <w:lang w:val="fr-FR"/>
-        </w:rPr>
-        <w:t>Bootstrap</w:t>
-      </w:r>
-      <w:proofErr w:type="spellEnd"/>
-      <w:r>
-        <w:rPr>
-          <w:lang w:val="fr-FR"/>
-        </w:rPr>
-        <w:t xml:space="preserve"> offre une mise en place rapide avec un résultat très correcte. De plus, l’aspect responsive sera facilement géré.</w:t>
+        <w:t>Pour le développement de la partie front-end du site, Bootstrap offre une mise en place rapide avec un résultat très correcte. De plus, l’aspect responsive sera facilement géré.</w:t>
       </w:r>
     </w:p>
     <w:p>
@@ -9362,21 +9050,7 @@
         <w:rPr>
           <w:lang w:val="fr-FR"/>
         </w:rPr>
-        <w:t xml:space="preserve">Le CMS </w:t>
-      </w:r>
-      <w:proofErr w:type="spellStart"/>
-      <w:r>
-        <w:rPr>
-          <w:lang w:val="fr-FR"/>
-        </w:rPr>
-        <w:t>Wordpress</w:t>
-      </w:r>
-      <w:proofErr w:type="spellEnd"/>
-      <w:r>
-        <w:rPr>
-          <w:lang w:val="fr-FR"/>
-        </w:rPr>
-        <w:t>, le plus connu et utilisé dans le monde, est approprié à ce projet. L’intégration du thème développé en front-end sera assez rapide, et son utilisation par la suite par l’association sera assez simple.</w:t>
+        <w:t>Le CMS Wordpress, le plus connu et utilisé dans le monde, est approprié à ce projet. L’intégration du thème développé en front-end sera assez rapide, et son utilisation par la suite par l’association sera assez simple.</w:t>
       </w:r>
     </w:p>
     <w:p>
@@ -9464,21 +9138,7 @@
         <w:rPr>
           <w:lang w:val="fr-FR"/>
         </w:rPr>
-        <w:t>Pour éviter une URL trop longue, festivaldefilms.fr sera retenue. Elle est disponible et l’extension .</w:t>
-      </w:r>
-      <w:proofErr w:type="spellStart"/>
-      <w:r>
-        <w:rPr>
-          <w:lang w:val="fr-FR"/>
-        </w:rPr>
-        <w:t>fr</w:t>
-      </w:r>
-      <w:proofErr w:type="spellEnd"/>
-      <w:r>
-        <w:rPr>
-          <w:lang w:val="fr-FR"/>
-        </w:rPr>
-        <w:t xml:space="preserve"> est pertinente pour un festival se tenant en France et dont le public sera très majoritairement français.</w:t>
+        <w:t>Pour éviter une URL trop longue, festivaldefilms.fr sera retenue. Elle est disponible et l’extension .fr est pertinente pour un festival se tenant en France et dont le public sera très majoritairement français.</w:t>
       </w:r>
     </w:p>
     <w:p>
@@ -9633,33 +9293,11 @@
           <w:lang w:val="fr-FR"/>
         </w:rPr>
       </w:pPr>
-      <w:proofErr w:type="spellStart"/>
       <w:r>
         <w:rPr>
           <w:lang w:val="fr-FR"/>
         </w:rPr>
-        <w:t>Bootstrap</w:t>
-      </w:r>
-      <w:proofErr w:type="spellEnd"/>
-      <w:r>
-        <w:rPr>
-          <w:lang w:val="fr-FR"/>
-        </w:rPr>
-        <w:t xml:space="preserve"> est cross-</w:t>
-      </w:r>
-      <w:proofErr w:type="spellStart"/>
-      <w:r>
-        <w:rPr>
-          <w:lang w:val="fr-FR"/>
-        </w:rPr>
-        <w:t>browers</w:t>
-      </w:r>
-      <w:proofErr w:type="spellEnd"/>
-      <w:r>
-        <w:rPr>
-          <w:lang w:val="fr-FR"/>
-        </w:rPr>
-        <w:t xml:space="preserve"> et le site n’utilisera pas de fonctionnalités CSS ou JavaScript trop avancées. Il sera donc compatible sur tous les navigateurs.</w:t>
+        <w:t>Bootstrap est cross-browers et le site n’utilisera pas de fonctionnalités CSS ou JavaScript trop avancées. Il sera donc compatible sur tous les navigateurs.</w:t>
       </w:r>
     </w:p>
     <w:p>
@@ -9693,35 +9331,7 @@
         <w:rPr>
           <w:lang w:val="fr-FR"/>
         </w:rPr>
-        <w:t xml:space="preserve">Comme dit précédemment, le site sera </w:t>
-      </w:r>
-      <w:proofErr w:type="gramStart"/>
-      <w:r>
-        <w:rPr>
-          <w:lang w:val="fr-FR"/>
-        </w:rPr>
-        <w:t>responsive</w:t>
-      </w:r>
-      <w:proofErr w:type="gramEnd"/>
-      <w:r>
-        <w:rPr>
-          <w:lang w:val="fr-FR"/>
-        </w:rPr>
-        <w:t xml:space="preserve">, notamment grâce à l’utilisation de </w:t>
-      </w:r>
-      <w:proofErr w:type="spellStart"/>
-      <w:r>
-        <w:rPr>
-          <w:lang w:val="fr-FR"/>
-        </w:rPr>
-        <w:t>Bootstrap</w:t>
-      </w:r>
-      <w:proofErr w:type="spellEnd"/>
-      <w:r>
-        <w:rPr>
-          <w:lang w:val="fr-FR"/>
-        </w:rPr>
-        <w:t>.</w:t>
+        <w:t>Comme dit précédemment, le site sera responsive, notamment grâce à l’utilisation de Bootstrap.</w:t>
       </w:r>
     </w:p>
     <w:p>
@@ -9766,16 +9376,8 @@
         <w:rPr>
           <w:lang w:val="fr-FR"/>
         </w:rPr>
-        <w:t xml:space="preserve">Aucun service </w:t>
+        <w:t>Aucun service tier</w:t>
       </w:r>
-      <w:proofErr w:type="spellStart"/>
-      <w:r>
-        <w:rPr>
-          <w:lang w:val="fr-FR"/>
-        </w:rPr>
-        <w:t>tier</w:t>
-      </w:r>
-      <w:proofErr w:type="spellEnd"/>
       <w:r>
         <w:rPr>
           <w:lang w:val="fr-FR"/>
@@ -10022,11 +9624,18 @@
           </w:tcPr>
           <w:p>
             <w:pPr>
+              <w:jc w:val="center"/>
               <w:cnfStyle w:val="000000000000" w:firstRow="0" w:lastRow="0" w:firstColumn="0" w:lastColumn="0" w:oddVBand="0" w:evenVBand="0" w:oddHBand="0" w:evenHBand="0" w:firstRowFirstColumn="0" w:firstRowLastColumn="0" w:lastRowFirstColumn="0" w:lastRowLastColumn="0"/>
               <w:rPr>
                 <w:lang w:val="fr-FR"/>
               </w:rPr>
             </w:pPr>
+            <w:r>
+              <w:rPr>
+                <w:lang w:val="fr-FR"/>
+              </w:rPr>
+              <w:t>240</w:t>
+            </w:r>
           </w:p>
         </w:tc>
       </w:tr>
@@ -10078,11 +9687,18 @@
           </w:tcPr>
           <w:p>
             <w:pPr>
+              <w:jc w:val="center"/>
               <w:cnfStyle w:val="000000000000" w:firstRow="0" w:lastRow="0" w:firstColumn="0" w:lastColumn="0" w:oddVBand="0" w:evenVBand="0" w:oddHBand="0" w:evenHBand="0" w:firstRowFirstColumn="0" w:firstRowLastColumn="0" w:lastRowFirstColumn="0" w:lastRowLastColumn="0"/>
               <w:rPr>
                 <w:lang w:val="fr-FR"/>
               </w:rPr>
             </w:pPr>
+            <w:r>
+              <w:rPr>
+                <w:lang w:val="fr-FR"/>
+              </w:rPr>
+              <w:t>320</w:t>
+            </w:r>
           </w:p>
         </w:tc>
       </w:tr>
@@ -10124,16 +9740,8 @@
               <w:rPr>
                 <w:lang w:val="fr-FR"/>
               </w:rPr>
-              <w:t xml:space="preserve">Intégration du thème sous </w:t>
-            </w:r>
-            <w:proofErr w:type="spellStart"/>
-            <w:r>
-              <w:rPr>
-                <w:lang w:val="fr-FR"/>
-              </w:rPr>
-              <w:t>Wordpress</w:t>
-            </w:r>
-            <w:proofErr w:type="spellEnd"/>
+              <w:t>Intégration du thème sous Wordpress</w:t>
+            </w:r>
           </w:p>
         </w:tc>
         <w:tc>
@@ -10142,11 +9750,18 @@
           </w:tcPr>
           <w:p>
             <w:pPr>
+              <w:jc w:val="center"/>
               <w:cnfStyle w:val="000000000000" w:firstRow="0" w:lastRow="0" w:firstColumn="0" w:lastColumn="0" w:oddVBand="0" w:evenVBand="0" w:oddHBand="0" w:evenHBand="0" w:firstRowFirstColumn="0" w:firstRowLastColumn="0" w:lastRowFirstColumn="0" w:lastRowLastColumn="0"/>
               <w:rPr>
                 <w:lang w:val="fr-FR"/>
               </w:rPr>
             </w:pPr>
+            <w:r>
+              <w:rPr>
+                <w:lang w:val="fr-FR"/>
+              </w:rPr>
+              <w:t>380</w:t>
+            </w:r>
           </w:p>
         </w:tc>
       </w:tr>
@@ -10198,11 +9813,18 @@
           </w:tcPr>
           <w:p>
             <w:pPr>
+              <w:jc w:val="center"/>
               <w:cnfStyle w:val="000000000000" w:firstRow="0" w:lastRow="0" w:firstColumn="0" w:lastColumn="0" w:oddVBand="0" w:evenVBand="0" w:oddHBand="0" w:evenHBand="0" w:firstRowFirstColumn="0" w:firstRowLastColumn="0" w:lastRowFirstColumn="0" w:lastRowLastColumn="0"/>
               <w:rPr>
                 <w:lang w:val="fr-FR"/>
               </w:rPr>
             </w:pPr>
+            <w:r>
+              <w:rPr>
+                <w:lang w:val="fr-FR"/>
+              </w:rPr>
+              <w:t>160</w:t>
+            </w:r>
           </w:p>
         </w:tc>
       </w:tr>
@@ -10254,11 +9876,18 @@
           </w:tcPr>
           <w:p>
             <w:pPr>
+              <w:jc w:val="center"/>
               <w:cnfStyle w:val="000000000000" w:firstRow="0" w:lastRow="0" w:firstColumn="0" w:lastColumn="0" w:oddVBand="0" w:evenVBand="0" w:oddHBand="0" w:evenHBand="0" w:firstRowFirstColumn="0" w:firstRowLastColumn="0" w:lastRowFirstColumn="0" w:lastRowLastColumn="0"/>
               <w:rPr>
                 <w:lang w:val="fr-FR"/>
               </w:rPr>
             </w:pPr>
+            <w:r>
+              <w:rPr>
+                <w:lang w:val="fr-FR"/>
+              </w:rPr>
+              <w:t>120</w:t>
+            </w:r>
           </w:p>
         </w:tc>
       </w:tr>
@@ -10316,11 +9945,18 @@
           </w:tcPr>
           <w:p>
             <w:pPr>
+              <w:jc w:val="center"/>
               <w:cnfStyle w:val="000000000000" w:firstRow="0" w:lastRow="0" w:firstColumn="0" w:lastColumn="0" w:oddVBand="0" w:evenVBand="0" w:oddHBand="0" w:evenHBand="0" w:firstRowFirstColumn="0" w:firstRowLastColumn="0" w:lastRowFirstColumn="0" w:lastRowLastColumn="0"/>
               <w:rPr>
                 <w:lang w:val="fr-FR"/>
               </w:rPr>
             </w:pPr>
+            <w:r>
+              <w:rPr>
+                <w:lang w:val="fr-FR"/>
+              </w:rPr>
+              <w:t>40</w:t>
+            </w:r>
           </w:p>
         </w:tc>
       </w:tr>
@@ -10362,16 +9998,8 @@
               <w:rPr>
                 <w:lang w:val="fr-FR"/>
               </w:rPr>
-              <w:t xml:space="preserve">Formation à </w:t>
-            </w:r>
-            <w:proofErr w:type="spellStart"/>
-            <w:r>
-              <w:rPr>
-                <w:lang w:val="fr-FR"/>
-              </w:rPr>
-              <w:t>Wordpress</w:t>
-            </w:r>
-            <w:proofErr w:type="spellEnd"/>
+              <w:t>Formation à Wordpress</w:t>
+            </w:r>
           </w:p>
         </w:tc>
         <w:tc>
@@ -10380,11 +10008,18 @@
           </w:tcPr>
           <w:p>
             <w:pPr>
+              <w:jc w:val="center"/>
               <w:cnfStyle w:val="000000000000" w:firstRow="0" w:lastRow="0" w:firstColumn="0" w:lastColumn="0" w:oddVBand="0" w:evenVBand="0" w:oddHBand="0" w:evenHBand="0" w:firstRowFirstColumn="0" w:firstRowLastColumn="0" w:lastRowFirstColumn="0" w:lastRowLastColumn="0"/>
               <w:rPr>
                 <w:lang w:val="fr-FR"/>
               </w:rPr>
             </w:pPr>
+            <w:r>
+              <w:rPr>
+                <w:lang w:val="fr-FR"/>
+              </w:rPr>
+              <w:t>40</w:t>
+            </w:r>
           </w:p>
         </w:tc>
       </w:tr>
@@ -10442,11 +10077,18 @@
           </w:tcPr>
           <w:p>
             <w:pPr>
+              <w:jc w:val="center"/>
               <w:cnfStyle w:val="000000000000" w:firstRow="0" w:lastRow="0" w:firstColumn="0" w:lastColumn="0" w:oddVBand="0" w:evenVBand="0" w:oddHBand="0" w:evenHBand="0" w:firstRowFirstColumn="0" w:firstRowLastColumn="0" w:lastRowFirstColumn="0" w:lastRowLastColumn="0"/>
               <w:rPr>
                 <w:lang w:val="fr-FR"/>
               </w:rPr>
             </w:pPr>
+            <w:r>
+              <w:rPr>
+                <w:lang w:val="fr-FR"/>
+              </w:rPr>
+              <w:t>480 pour l’année</w:t>
+            </w:r>
           </w:p>
         </w:tc>
       </w:tr>
@@ -10530,16 +10172,33 @@
           </w:tcPr>
           <w:p>
             <w:pPr>
+              <w:jc w:val="right"/>
               <w:cnfStyle w:val="000000000000" w:firstRow="0" w:lastRow="0" w:firstColumn="0" w:lastColumn="0" w:oddVBand="0" w:evenVBand="0" w:oddHBand="0" w:evenHBand="0" w:firstRowFirstColumn="0" w:firstRowLastColumn="0" w:lastRowFirstColumn="0" w:lastRowLastColumn="0"/>
               <w:rPr>
+                <w:b/>
                 <w:lang w:val="fr-FR"/>
               </w:rPr>
             </w:pPr>
             <w:r>
               <w:rPr>
+                <w:b/>
                 <w:lang w:val="fr-FR"/>
               </w:rPr>
-              <w:t>1 770e</w:t>
+              <w:t>1 78</w:t>
+            </w:r>
+            <w:r>
+              <w:rPr>
+                <w:b/>
+                <w:lang w:val="fr-FR"/>
+              </w:rPr>
+              <w:t>0 €</w:t>
+            </w:r>
+            <w:r>
+              <w:rPr>
+                <w:b/>
+                <w:lang w:val="fr-FR"/>
+              </w:rPr>
+              <w:t xml:space="preserve"> HT / 2 128,88 TTC </w:t>
             </w:r>
           </w:p>
         </w:tc>
@@ -10555,16 +10214,25 @@
     <w:p>
       <w:pPr>
         <w:rPr>
+          <w:i/>
           <w:lang w:val="fr-FR"/>
         </w:rPr>
       </w:pPr>
-    </w:p>
-    <w:p>
-      <w:pPr>
+      <w:r>
         <w:rPr>
+          <w:i/>
           <w:lang w:val="fr-FR"/>
         </w:rPr>
-      </w:pPr>
+        <w:t>(Pour le budget, je suis partie sur un coût de revient de 40€ de l’heure, puis une marge de 50% pour avoir le prix HT, et enfin le prix TTC.</w:t>
+      </w:r>
+      <w:r>
+        <w:rPr>
+          <w:i/>
+          <w:lang w:val="fr-FR"/>
+        </w:rPr>
+        <w:br/>
+        <w:t>Pour la répartition des différents coûts, je l’ai fait en fonction des jours de travail prévus.)</w:t>
+      </w:r>
     </w:p>
     <w:p>
       <w:pPr>
@@ -10574,20 +10242,6 @@
       </w:pPr>
       <w:bookmarkStart w:id="38" w:name="_GoBack"/>
       <w:bookmarkEnd w:id="38"/>
-    </w:p>
-    <w:p>
-      <w:pPr>
-        <w:rPr>
-          <w:lang w:val="fr-FR"/>
-        </w:rPr>
-      </w:pPr>
-    </w:p>
-    <w:p>
-      <w:pPr>
-        <w:rPr>
-          <w:lang w:val="fr-FR"/>
-        </w:rPr>
-      </w:pPr>
     </w:p>
     <w:p>
       <w:pPr>
@@ -10786,6 +10440,7 @@
         <w:docPartUnique/>
       </w:docPartObj>
     </w:sdtPr>
+    <w:sdtEndPr/>
     <w:sdtContent>
       <w:p>
         <w:pPr>
@@ -10865,7 +10520,7 @@
                                 <w:rPr>
                                   <w:noProof/>
                                 </w:rPr>
-                                <w:t>11</w:t>
+                                <w:t>12</w:t>
                               </w:r>
                               <w:r>
                                 <w:rPr>
@@ -10931,7 +10586,7 @@
                           <w:rPr>
                             <w:noProof/>
                           </w:rPr>
-                          <w:t>11</w:t>
+                          <w:t>12</w:t>
                         </w:r>
                         <w:r>
                           <w:rPr>
@@ -11043,6 +10698,7 @@
         <w:docPartUnique/>
       </w:docPartObj>
     </w:sdtPr>
+    <w:sdtEndPr/>
     <w:sdtContent>
       <w:p>
         <w:pPr>
@@ -18868,6 +18524,13 @@
         </dgm:presLayoutVars>
       </dgm:prSet>
       <dgm:spPr/>
+      <dgm:t>
+        <a:bodyPr/>
+        <a:lstStyle/>
+        <a:p>
+          <a:endParaRPr lang="en-US"/>
+        </a:p>
+      </dgm:t>
     </dgm:pt>
     <dgm:pt modelId="{6EB0C782-D73C-455A-9B9D-D48812B5B0E2}" type="pres">
       <dgm:prSet presAssocID="{38AB51E2-011D-4AAA-BCC7-6A5162E95F8F}" presName="root1" presStyleCnt="0"/>
@@ -18895,10 +18558,24 @@
     <dgm:pt modelId="{24E0D118-060E-4D53-9B70-AC042256CE42}" type="pres">
       <dgm:prSet presAssocID="{07C5CFBA-DED1-466C-AAA9-336375FB1F72}" presName="conn2-1" presStyleLbl="parChTrans1D2" presStyleIdx="0" presStyleCnt="2"/>
       <dgm:spPr/>
+      <dgm:t>
+        <a:bodyPr/>
+        <a:lstStyle/>
+        <a:p>
+          <a:endParaRPr lang="en-US"/>
+        </a:p>
+      </dgm:t>
     </dgm:pt>
     <dgm:pt modelId="{04E88E3A-2F27-4F67-B4B3-73C58D9CDD90}" type="pres">
       <dgm:prSet presAssocID="{07C5CFBA-DED1-466C-AAA9-336375FB1F72}" presName="connTx" presStyleLbl="parChTrans1D2" presStyleIdx="0" presStyleCnt="2"/>
       <dgm:spPr/>
+      <dgm:t>
+        <a:bodyPr/>
+        <a:lstStyle/>
+        <a:p>
+          <a:endParaRPr lang="en-US"/>
+        </a:p>
+      </dgm:t>
     </dgm:pt>
     <dgm:pt modelId="{642FE3D5-585B-4EA5-836D-17DFCC276FB3}" type="pres">
       <dgm:prSet presAssocID="{A5E0263A-DB4E-4D93-BB3F-6DED41514F8C}" presName="root2" presStyleCnt="0"/>
@@ -18926,10 +18603,24 @@
     <dgm:pt modelId="{D26D0E3F-EE92-4646-86C7-62E53689F430}" type="pres">
       <dgm:prSet presAssocID="{449ECBFA-FCE4-4D22-AE44-F8E8F888D998}" presName="conn2-1" presStyleLbl="parChTrans1D3" presStyleIdx="0" presStyleCnt="4"/>
       <dgm:spPr/>
+      <dgm:t>
+        <a:bodyPr/>
+        <a:lstStyle/>
+        <a:p>
+          <a:endParaRPr lang="en-US"/>
+        </a:p>
+      </dgm:t>
     </dgm:pt>
     <dgm:pt modelId="{B165AEEC-B37E-4629-8CB5-B4005AB55373}" type="pres">
       <dgm:prSet presAssocID="{449ECBFA-FCE4-4D22-AE44-F8E8F888D998}" presName="connTx" presStyleLbl="parChTrans1D3" presStyleIdx="0" presStyleCnt="4"/>
       <dgm:spPr/>
+      <dgm:t>
+        <a:bodyPr/>
+        <a:lstStyle/>
+        <a:p>
+          <a:endParaRPr lang="en-US"/>
+        </a:p>
+      </dgm:t>
     </dgm:pt>
     <dgm:pt modelId="{7833A659-6349-449C-B426-347332B18596}" type="pres">
       <dgm:prSet presAssocID="{F7BBDC32-C8EB-412C-9ABE-E5DA07664220}" presName="root2" presStyleCnt="0"/>
@@ -18957,10 +18648,24 @@
     <dgm:pt modelId="{2FFA73AC-5A32-45E3-9410-7F51592E1C6F}" type="pres">
       <dgm:prSet presAssocID="{FF713324-A652-42E0-985D-918C781344B0}" presName="conn2-1" presStyleLbl="parChTrans1D4" presStyleIdx="0" presStyleCnt="8"/>
       <dgm:spPr/>
+      <dgm:t>
+        <a:bodyPr/>
+        <a:lstStyle/>
+        <a:p>
+          <a:endParaRPr lang="en-US"/>
+        </a:p>
+      </dgm:t>
     </dgm:pt>
     <dgm:pt modelId="{010BA28A-F03B-4560-8675-2CBE3C0E521B}" type="pres">
       <dgm:prSet presAssocID="{FF713324-A652-42E0-985D-918C781344B0}" presName="connTx" presStyleLbl="parChTrans1D4" presStyleIdx="0" presStyleCnt="8"/>
       <dgm:spPr/>
+      <dgm:t>
+        <a:bodyPr/>
+        <a:lstStyle/>
+        <a:p>
+          <a:endParaRPr lang="en-US"/>
+        </a:p>
+      </dgm:t>
     </dgm:pt>
     <dgm:pt modelId="{779ACEEC-455E-498D-A744-713E73CDEF80}" type="pres">
       <dgm:prSet presAssocID="{6A4545C3-FA06-45F9-A5B8-AB62FADF10D8}" presName="root2" presStyleCnt="0"/>
@@ -18988,10 +18693,24 @@
     <dgm:pt modelId="{B24E5030-CACF-44CD-BEBC-9DDE3C199E80}" type="pres">
       <dgm:prSet presAssocID="{C00B8946-2D6A-45B5-A2D9-D3D696069AF2}" presName="conn2-1" presStyleLbl="parChTrans1D4" presStyleIdx="1" presStyleCnt="8"/>
       <dgm:spPr/>
+      <dgm:t>
+        <a:bodyPr/>
+        <a:lstStyle/>
+        <a:p>
+          <a:endParaRPr lang="en-US"/>
+        </a:p>
+      </dgm:t>
     </dgm:pt>
     <dgm:pt modelId="{2AE7503C-E668-421E-A844-0F11A53B2337}" type="pres">
       <dgm:prSet presAssocID="{C00B8946-2D6A-45B5-A2D9-D3D696069AF2}" presName="connTx" presStyleLbl="parChTrans1D4" presStyleIdx="1" presStyleCnt="8"/>
       <dgm:spPr/>
+      <dgm:t>
+        <a:bodyPr/>
+        <a:lstStyle/>
+        <a:p>
+          <a:endParaRPr lang="en-US"/>
+        </a:p>
+      </dgm:t>
     </dgm:pt>
     <dgm:pt modelId="{08B3E218-1CC7-49E3-8723-8C9ACF788E59}" type="pres">
       <dgm:prSet presAssocID="{216D655D-1B8F-499D-BBB3-32442BE043FF}" presName="root2" presStyleCnt="0"/>
@@ -19019,10 +18738,24 @@
     <dgm:pt modelId="{A47EDE6B-7678-4629-827D-11CDC673840F}" type="pres">
       <dgm:prSet presAssocID="{D93121BC-350E-48DC-A743-AF3AABFE74E4}" presName="conn2-1" presStyleLbl="parChTrans1D4" presStyleIdx="2" presStyleCnt="8"/>
       <dgm:spPr/>
+      <dgm:t>
+        <a:bodyPr/>
+        <a:lstStyle/>
+        <a:p>
+          <a:endParaRPr lang="en-US"/>
+        </a:p>
+      </dgm:t>
     </dgm:pt>
     <dgm:pt modelId="{95B7A761-2DDA-4A5F-828E-DEAE152F9086}" type="pres">
       <dgm:prSet presAssocID="{D93121BC-350E-48DC-A743-AF3AABFE74E4}" presName="connTx" presStyleLbl="parChTrans1D4" presStyleIdx="2" presStyleCnt="8"/>
       <dgm:spPr/>
+      <dgm:t>
+        <a:bodyPr/>
+        <a:lstStyle/>
+        <a:p>
+          <a:endParaRPr lang="en-US"/>
+        </a:p>
+      </dgm:t>
     </dgm:pt>
     <dgm:pt modelId="{CA64DAE1-00E9-443F-B41F-D0E1E2C7CE87}" type="pres">
       <dgm:prSet presAssocID="{B5C5EDC0-9C60-4B56-8955-48CA078C87A7}" presName="root2" presStyleCnt="0"/>
@@ -19050,10 +18783,24 @@
     <dgm:pt modelId="{E4AF19F5-C580-4975-A3FD-FEFFEFAF5731}" type="pres">
       <dgm:prSet presAssocID="{645CA5D2-3647-4BFF-B985-9F1A39866FDC}" presName="conn2-1" presStyleLbl="parChTrans1D3" presStyleIdx="1" presStyleCnt="4"/>
       <dgm:spPr/>
+      <dgm:t>
+        <a:bodyPr/>
+        <a:lstStyle/>
+        <a:p>
+          <a:endParaRPr lang="en-US"/>
+        </a:p>
+      </dgm:t>
     </dgm:pt>
     <dgm:pt modelId="{459B4835-2A7B-4892-816C-DDF9E4534E83}" type="pres">
       <dgm:prSet presAssocID="{645CA5D2-3647-4BFF-B985-9F1A39866FDC}" presName="connTx" presStyleLbl="parChTrans1D3" presStyleIdx="1" presStyleCnt="4"/>
       <dgm:spPr/>
+      <dgm:t>
+        <a:bodyPr/>
+        <a:lstStyle/>
+        <a:p>
+          <a:endParaRPr lang="en-US"/>
+        </a:p>
+      </dgm:t>
     </dgm:pt>
     <dgm:pt modelId="{7CFE79C7-3DCA-452D-A236-064E0C566100}" type="pres">
       <dgm:prSet presAssocID="{F0B86613-8744-41D7-A20B-35DEACF03182}" presName="root2" presStyleCnt="0"/>
@@ -19081,10 +18828,24 @@
     <dgm:pt modelId="{525B8540-605C-42D7-872F-1EE281D4F276}" type="pres">
       <dgm:prSet presAssocID="{3C755DE4-B247-412E-9F91-3816FB15B42B}" presName="conn2-1" presStyleLbl="parChTrans1D4" presStyleIdx="3" presStyleCnt="8"/>
       <dgm:spPr/>
+      <dgm:t>
+        <a:bodyPr/>
+        <a:lstStyle/>
+        <a:p>
+          <a:endParaRPr lang="en-US"/>
+        </a:p>
+      </dgm:t>
     </dgm:pt>
     <dgm:pt modelId="{DF6D65FC-AA05-4C1D-92AF-6DB0C2E048B7}" type="pres">
       <dgm:prSet presAssocID="{3C755DE4-B247-412E-9F91-3816FB15B42B}" presName="connTx" presStyleLbl="parChTrans1D4" presStyleIdx="3" presStyleCnt="8"/>
       <dgm:spPr/>
+      <dgm:t>
+        <a:bodyPr/>
+        <a:lstStyle/>
+        <a:p>
+          <a:endParaRPr lang="en-US"/>
+        </a:p>
+      </dgm:t>
     </dgm:pt>
     <dgm:pt modelId="{4DED85A4-577B-447B-9413-33EA1C5557C8}" type="pres">
       <dgm:prSet presAssocID="{EF9B8012-0E59-4621-A695-F084BC8F4157}" presName="root2" presStyleCnt="0"/>
@@ -19097,6 +18858,13 @@
         </dgm:presLayoutVars>
       </dgm:prSet>
       <dgm:spPr/>
+      <dgm:t>
+        <a:bodyPr/>
+        <a:lstStyle/>
+        <a:p>
+          <a:endParaRPr lang="en-US"/>
+        </a:p>
+      </dgm:t>
     </dgm:pt>
     <dgm:pt modelId="{D40EF5E0-AE8D-4429-BAA6-34BE82986CFF}" type="pres">
       <dgm:prSet presAssocID="{EF9B8012-0E59-4621-A695-F084BC8F4157}" presName="level3hierChild" presStyleCnt="0"/>
@@ -19105,10 +18873,24 @@
     <dgm:pt modelId="{9BDF141D-ACD4-4FF0-9D64-E4636768A394}" type="pres">
       <dgm:prSet presAssocID="{E0FEAFDD-162D-44DA-BF36-376BF5273D5C}" presName="conn2-1" presStyleLbl="parChTrans1D2" presStyleIdx="1" presStyleCnt="2"/>
       <dgm:spPr/>
+      <dgm:t>
+        <a:bodyPr/>
+        <a:lstStyle/>
+        <a:p>
+          <a:endParaRPr lang="en-US"/>
+        </a:p>
+      </dgm:t>
     </dgm:pt>
     <dgm:pt modelId="{CD49C168-8F6A-4517-AD85-5F52D483C7DA}" type="pres">
       <dgm:prSet presAssocID="{E0FEAFDD-162D-44DA-BF36-376BF5273D5C}" presName="connTx" presStyleLbl="parChTrans1D2" presStyleIdx="1" presStyleCnt="2"/>
       <dgm:spPr/>
+      <dgm:t>
+        <a:bodyPr/>
+        <a:lstStyle/>
+        <a:p>
+          <a:endParaRPr lang="en-US"/>
+        </a:p>
+      </dgm:t>
     </dgm:pt>
     <dgm:pt modelId="{A11CB0E8-0C73-44ED-9202-402A7D284501}" type="pres">
       <dgm:prSet presAssocID="{3C1BA4B6-3BE2-4B31-BF4C-C4DBC0FF9419}" presName="root2" presStyleCnt="0"/>
@@ -19121,6 +18903,13 @@
         </dgm:presLayoutVars>
       </dgm:prSet>
       <dgm:spPr/>
+      <dgm:t>
+        <a:bodyPr/>
+        <a:lstStyle/>
+        <a:p>
+          <a:endParaRPr lang="en-US"/>
+        </a:p>
+      </dgm:t>
     </dgm:pt>
     <dgm:pt modelId="{2CD21D14-FAB9-4D4F-BC59-05A2DF066C32}" type="pres">
       <dgm:prSet presAssocID="{3C1BA4B6-3BE2-4B31-BF4C-C4DBC0FF9419}" presName="level3hierChild" presStyleCnt="0"/>
@@ -19129,10 +18918,24 @@
     <dgm:pt modelId="{08CC4C84-DFE6-4F02-B4A0-C480491ED963}" type="pres">
       <dgm:prSet presAssocID="{1E4C034B-DB7E-4374-A193-6785FA86FB17}" presName="conn2-1" presStyleLbl="parChTrans1D3" presStyleIdx="2" presStyleCnt="4"/>
       <dgm:spPr/>
+      <dgm:t>
+        <a:bodyPr/>
+        <a:lstStyle/>
+        <a:p>
+          <a:endParaRPr lang="en-US"/>
+        </a:p>
+      </dgm:t>
     </dgm:pt>
     <dgm:pt modelId="{972B0823-0150-413F-A557-3EF3216F4E01}" type="pres">
       <dgm:prSet presAssocID="{1E4C034B-DB7E-4374-A193-6785FA86FB17}" presName="connTx" presStyleLbl="parChTrans1D3" presStyleIdx="2" presStyleCnt="4"/>
       <dgm:spPr/>
+      <dgm:t>
+        <a:bodyPr/>
+        <a:lstStyle/>
+        <a:p>
+          <a:endParaRPr lang="en-US"/>
+        </a:p>
+      </dgm:t>
     </dgm:pt>
     <dgm:pt modelId="{854D581B-2924-452E-8395-8189912584A5}" type="pres">
       <dgm:prSet presAssocID="{32B1F726-763A-4869-89E2-7D1279E3490C}" presName="root2" presStyleCnt="0"/>
@@ -19145,6 +18948,13 @@
         </dgm:presLayoutVars>
       </dgm:prSet>
       <dgm:spPr/>
+      <dgm:t>
+        <a:bodyPr/>
+        <a:lstStyle/>
+        <a:p>
+          <a:endParaRPr lang="en-US"/>
+        </a:p>
+      </dgm:t>
     </dgm:pt>
     <dgm:pt modelId="{9B140536-7318-4B57-A50C-32C647CDC934}" type="pres">
       <dgm:prSet presAssocID="{32B1F726-763A-4869-89E2-7D1279E3490C}" presName="level3hierChild" presStyleCnt="0"/>
@@ -19153,10 +18963,24 @@
     <dgm:pt modelId="{146DA9BF-87F4-4BCF-91EF-2C049EC4C0C6}" type="pres">
       <dgm:prSet presAssocID="{39270DD6-378C-4F83-83FA-61C1E092249E}" presName="conn2-1" presStyleLbl="parChTrans1D4" presStyleIdx="4" presStyleCnt="8"/>
       <dgm:spPr/>
+      <dgm:t>
+        <a:bodyPr/>
+        <a:lstStyle/>
+        <a:p>
+          <a:endParaRPr lang="en-US"/>
+        </a:p>
+      </dgm:t>
     </dgm:pt>
     <dgm:pt modelId="{B3081B46-66E4-47CA-BFAA-08C6F394EBDD}" type="pres">
       <dgm:prSet presAssocID="{39270DD6-378C-4F83-83FA-61C1E092249E}" presName="connTx" presStyleLbl="parChTrans1D4" presStyleIdx="4" presStyleCnt="8"/>
       <dgm:spPr/>
+      <dgm:t>
+        <a:bodyPr/>
+        <a:lstStyle/>
+        <a:p>
+          <a:endParaRPr lang="en-US"/>
+        </a:p>
+      </dgm:t>
     </dgm:pt>
     <dgm:pt modelId="{3D60C299-2EF4-40DA-A254-8551DC658A14}" type="pres">
       <dgm:prSet presAssocID="{72434C38-9F98-4A5A-AC97-FA545C56B8C2}" presName="root2" presStyleCnt="0"/>
@@ -19184,10 +19008,24 @@
     <dgm:pt modelId="{9590F09B-3213-449A-8282-B3928D449045}" type="pres">
       <dgm:prSet presAssocID="{C61861AB-40FF-4F61-852A-FA35A9944781}" presName="conn2-1" presStyleLbl="parChTrans1D3" presStyleIdx="3" presStyleCnt="4"/>
       <dgm:spPr/>
+      <dgm:t>
+        <a:bodyPr/>
+        <a:lstStyle/>
+        <a:p>
+          <a:endParaRPr lang="en-US"/>
+        </a:p>
+      </dgm:t>
     </dgm:pt>
     <dgm:pt modelId="{F7673C52-9F90-44AB-840C-86129A240748}" type="pres">
       <dgm:prSet presAssocID="{C61861AB-40FF-4F61-852A-FA35A9944781}" presName="connTx" presStyleLbl="parChTrans1D3" presStyleIdx="3" presStyleCnt="4"/>
       <dgm:spPr/>
+      <dgm:t>
+        <a:bodyPr/>
+        <a:lstStyle/>
+        <a:p>
+          <a:endParaRPr lang="en-US"/>
+        </a:p>
+      </dgm:t>
     </dgm:pt>
     <dgm:pt modelId="{301CB719-28F6-41D3-8E10-0B3A1C7F508F}" type="pres">
       <dgm:prSet presAssocID="{8C02E2A0-7492-4321-A05B-FB2C6B8DE649}" presName="root2" presStyleCnt="0"/>
@@ -19200,6 +19038,13 @@
         </dgm:presLayoutVars>
       </dgm:prSet>
       <dgm:spPr/>
+      <dgm:t>
+        <a:bodyPr/>
+        <a:lstStyle/>
+        <a:p>
+          <a:endParaRPr lang="en-US"/>
+        </a:p>
+      </dgm:t>
     </dgm:pt>
     <dgm:pt modelId="{76A7AD47-9BA5-4D77-A5E8-7BA6C4962062}" type="pres">
       <dgm:prSet presAssocID="{8C02E2A0-7492-4321-A05B-FB2C6B8DE649}" presName="level3hierChild" presStyleCnt="0"/>
@@ -19208,10 +19053,24 @@
     <dgm:pt modelId="{E94DC6F8-BDE9-45C2-BF65-72EA40BAABD5}" type="pres">
       <dgm:prSet presAssocID="{4A74FF8D-5849-42D9-A812-2DB06795753A}" presName="conn2-1" presStyleLbl="parChTrans1D4" presStyleIdx="5" presStyleCnt="8"/>
       <dgm:spPr/>
+      <dgm:t>
+        <a:bodyPr/>
+        <a:lstStyle/>
+        <a:p>
+          <a:endParaRPr lang="en-US"/>
+        </a:p>
+      </dgm:t>
     </dgm:pt>
     <dgm:pt modelId="{3634EC75-88D4-4739-B652-FEAF09346C6C}" type="pres">
       <dgm:prSet presAssocID="{4A74FF8D-5849-42D9-A812-2DB06795753A}" presName="connTx" presStyleLbl="parChTrans1D4" presStyleIdx="5" presStyleCnt="8"/>
       <dgm:spPr/>
+      <dgm:t>
+        <a:bodyPr/>
+        <a:lstStyle/>
+        <a:p>
+          <a:endParaRPr lang="en-US"/>
+        </a:p>
+      </dgm:t>
     </dgm:pt>
     <dgm:pt modelId="{FF4D513B-8F3A-492A-94FF-C1154F23BA37}" type="pres">
       <dgm:prSet presAssocID="{15E5C943-372E-424D-9B1B-CF647F39DED4}" presName="root2" presStyleCnt="0"/>
@@ -19239,10 +19098,24 @@
     <dgm:pt modelId="{B310113B-D026-496A-BA89-F71BFA999CAC}" type="pres">
       <dgm:prSet presAssocID="{FB091ECF-CD9D-435D-B7AA-9875074D90C4}" presName="conn2-1" presStyleLbl="parChTrans1D4" presStyleIdx="6" presStyleCnt="8"/>
       <dgm:spPr/>
+      <dgm:t>
+        <a:bodyPr/>
+        <a:lstStyle/>
+        <a:p>
+          <a:endParaRPr lang="en-US"/>
+        </a:p>
+      </dgm:t>
     </dgm:pt>
     <dgm:pt modelId="{AF7C9F44-C3BA-473C-8CAE-5462A99A1EE0}" type="pres">
       <dgm:prSet presAssocID="{FB091ECF-CD9D-435D-B7AA-9875074D90C4}" presName="connTx" presStyleLbl="parChTrans1D4" presStyleIdx="6" presStyleCnt="8"/>
       <dgm:spPr/>
+      <dgm:t>
+        <a:bodyPr/>
+        <a:lstStyle/>
+        <a:p>
+          <a:endParaRPr lang="en-US"/>
+        </a:p>
+      </dgm:t>
     </dgm:pt>
     <dgm:pt modelId="{D90AFC01-4C45-4968-9490-03FE31DCE89A}" type="pres">
       <dgm:prSet presAssocID="{297D0D63-651F-4F2A-9BE3-6CD357C6539A}" presName="root2" presStyleCnt="0"/>
@@ -19270,10 +19143,24 @@
     <dgm:pt modelId="{A45DB95E-C85F-4C31-AA4E-7AC92D38437A}" type="pres">
       <dgm:prSet presAssocID="{7BB4AA1C-C1CF-46C3-BBB9-1B041BBA5366}" presName="conn2-1" presStyleLbl="parChTrans1D4" presStyleIdx="7" presStyleCnt="8"/>
       <dgm:spPr/>
+      <dgm:t>
+        <a:bodyPr/>
+        <a:lstStyle/>
+        <a:p>
+          <a:endParaRPr lang="en-US"/>
+        </a:p>
+      </dgm:t>
     </dgm:pt>
     <dgm:pt modelId="{A46F58BF-4BC3-4859-AB68-5446DD3C1893}" type="pres">
       <dgm:prSet presAssocID="{7BB4AA1C-C1CF-46C3-BBB9-1B041BBA5366}" presName="connTx" presStyleLbl="parChTrans1D4" presStyleIdx="7" presStyleCnt="8"/>
       <dgm:spPr/>
+      <dgm:t>
+        <a:bodyPr/>
+        <a:lstStyle/>
+        <a:p>
+          <a:endParaRPr lang="en-US"/>
+        </a:p>
+      </dgm:t>
     </dgm:pt>
     <dgm:pt modelId="{3659CEB5-476F-47E0-BBA3-46C5E6057E4E}" type="pres">
       <dgm:prSet presAssocID="{9B3CC245-5E7F-4C84-AC3C-269A6B09AFF8}" presName="root2" presStyleCnt="0"/>
@@ -19286,6 +19173,13 @@
         </dgm:presLayoutVars>
       </dgm:prSet>
       <dgm:spPr/>
+      <dgm:t>
+        <a:bodyPr/>
+        <a:lstStyle/>
+        <a:p>
+          <a:endParaRPr lang="en-US"/>
+        </a:p>
+      </dgm:t>
     </dgm:pt>
     <dgm:pt modelId="{7722ADE9-A827-4329-BAD7-37D87E51A48A}" type="pres">
       <dgm:prSet presAssocID="{9B3CC245-5E7F-4C84-AC3C-269A6B09AFF8}" presName="level3hierChild" presStyleCnt="0"/>
@@ -19293,65 +19187,65 @@
     </dgm:pt>
   </dgm:ptLst>
   <dgm:cxnLst>
+    <dgm:cxn modelId="{43AA7233-D3AF-4180-B0AC-BCE99A1A4264}" type="presOf" srcId="{38AB51E2-011D-4AAA-BCC7-6A5162E95F8F}" destId="{9EF9836A-C1F1-415D-8BE0-D62E334F2414}" srcOrd="0" destOrd="0" presId="urn:microsoft.com/office/officeart/2005/8/layout/hierarchy2"/>
+    <dgm:cxn modelId="{C139F569-3427-4E7A-AB9B-FEC4DB51DEA0}" type="presOf" srcId="{FB091ECF-CD9D-435D-B7AA-9875074D90C4}" destId="{AF7C9F44-C3BA-473C-8CAE-5462A99A1EE0}" srcOrd="1" destOrd="0" presId="urn:microsoft.com/office/officeart/2005/8/layout/hierarchy2"/>
+    <dgm:cxn modelId="{D9DE85F9-CC44-474D-A69C-7BC971CFAC24}" srcId="{3C1BA4B6-3BE2-4B31-BF4C-C4DBC0FF9419}" destId="{32B1F726-763A-4869-89E2-7D1279E3490C}" srcOrd="0" destOrd="0" parTransId="{1E4C034B-DB7E-4374-A193-6785FA86FB17}" sibTransId="{5753683E-E53F-4A8A-91D1-EF77BD581458}"/>
+    <dgm:cxn modelId="{DF24E30F-461B-4A18-8473-98E966527D36}" type="presOf" srcId="{645CA5D2-3647-4BFF-B985-9F1A39866FDC}" destId="{459B4835-2A7B-4892-816C-DDF9E4534E83}" srcOrd="1" destOrd="0" presId="urn:microsoft.com/office/officeart/2005/8/layout/hierarchy2"/>
+    <dgm:cxn modelId="{3007B231-14FF-4DFB-B664-37A151DE7749}" type="presOf" srcId="{297D0D63-651F-4F2A-9BE3-6CD357C6539A}" destId="{8FBEC202-6CC7-4FE2-B811-62680CF36DA7}" srcOrd="0" destOrd="0" presId="urn:microsoft.com/office/officeart/2005/8/layout/hierarchy2"/>
+    <dgm:cxn modelId="{0D3D36EC-B858-4207-AAD4-96F08A6231D5}" type="presOf" srcId="{3C755DE4-B247-412E-9F91-3816FB15B42B}" destId="{DF6D65FC-AA05-4C1D-92AF-6DB0C2E048B7}" srcOrd="1" destOrd="0" presId="urn:microsoft.com/office/officeart/2005/8/layout/hierarchy2"/>
+    <dgm:cxn modelId="{2511ED86-2E67-4CBD-BFE6-0C1FE6B312DA}" type="presOf" srcId="{F0B86613-8744-41D7-A20B-35DEACF03182}" destId="{47D8BEDD-7520-423B-932B-4495D15975B8}" srcOrd="0" destOrd="0" presId="urn:microsoft.com/office/officeart/2005/8/layout/hierarchy2"/>
+    <dgm:cxn modelId="{C4329076-EDDB-4A73-B3DC-A6847FB2CF4E}" srcId="{32B1F726-763A-4869-89E2-7D1279E3490C}" destId="{72434C38-9F98-4A5A-AC97-FA545C56B8C2}" srcOrd="0" destOrd="0" parTransId="{39270DD6-378C-4F83-83FA-61C1E092249E}" sibTransId="{6150A54D-4E7B-462B-94BB-076C0DC3AD42}"/>
+    <dgm:cxn modelId="{26D2CAD2-B3DA-45B9-A3E6-5BB1C6C189E2}" type="presOf" srcId="{645CA5D2-3647-4BFF-B985-9F1A39866FDC}" destId="{E4AF19F5-C580-4975-A3FD-FEFFEFAF5731}" srcOrd="0" destOrd="0" presId="urn:microsoft.com/office/officeart/2005/8/layout/hierarchy2"/>
+    <dgm:cxn modelId="{06874E25-B23B-46F3-805F-5E4A8429AA19}" type="presOf" srcId="{1E4C034B-DB7E-4374-A193-6785FA86FB17}" destId="{972B0823-0150-413F-A557-3EF3216F4E01}" srcOrd="1" destOrd="0" presId="urn:microsoft.com/office/officeart/2005/8/layout/hierarchy2"/>
+    <dgm:cxn modelId="{EDD0872B-2CDC-4058-BEC0-78B353B7925F}" type="presOf" srcId="{FF713324-A652-42E0-985D-918C781344B0}" destId="{2FFA73AC-5A32-45E3-9410-7F51592E1C6F}" srcOrd="0" destOrd="0" presId="urn:microsoft.com/office/officeart/2005/8/layout/hierarchy2"/>
+    <dgm:cxn modelId="{4D9C36FF-B891-4526-ADCD-FD51C7568734}" srcId="{3C1BA4B6-3BE2-4B31-BF4C-C4DBC0FF9419}" destId="{8C02E2A0-7492-4321-A05B-FB2C6B8DE649}" srcOrd="1" destOrd="0" parTransId="{C61861AB-40FF-4F61-852A-FA35A9944781}" sibTransId="{82EF4311-F261-4481-99B7-A451B662F68F}"/>
+    <dgm:cxn modelId="{3A7EA924-CD8B-4169-BB65-23DA2D5B0FE1}" type="presOf" srcId="{0335A23D-FDBC-4248-B913-FFD815779B59}" destId="{ADE23B44-F130-4773-BD42-C7A704EE1657}" srcOrd="0" destOrd="0" presId="urn:microsoft.com/office/officeart/2005/8/layout/hierarchy2"/>
+    <dgm:cxn modelId="{4D11C741-DEDC-4DC4-AB56-90066DA7DAE3}" type="presOf" srcId="{449ECBFA-FCE4-4D22-AE44-F8E8F888D998}" destId="{B165AEEC-B37E-4629-8CB5-B4005AB55373}" srcOrd="1" destOrd="0" presId="urn:microsoft.com/office/officeart/2005/8/layout/hierarchy2"/>
+    <dgm:cxn modelId="{6975F3E6-ABF5-4B85-9E33-CEA1CF56FE0E}" type="presOf" srcId="{B5C5EDC0-9C60-4B56-8955-48CA078C87A7}" destId="{577BBCC0-EDC2-449E-A84C-B1899E3259E7}" srcOrd="0" destOrd="0" presId="urn:microsoft.com/office/officeart/2005/8/layout/hierarchy2"/>
+    <dgm:cxn modelId="{43FC5B6D-2E40-4842-8EF7-B6F787249C70}" type="presOf" srcId="{C00B8946-2D6A-45B5-A2D9-D3D696069AF2}" destId="{2AE7503C-E668-421E-A844-0F11A53B2337}" srcOrd="1" destOrd="0" presId="urn:microsoft.com/office/officeart/2005/8/layout/hierarchy2"/>
+    <dgm:cxn modelId="{692E639A-EA23-4960-94AF-9C690AE80784}" srcId="{38AB51E2-011D-4AAA-BCC7-6A5162E95F8F}" destId="{A5E0263A-DB4E-4D93-BB3F-6DED41514F8C}" srcOrd="0" destOrd="0" parTransId="{07C5CFBA-DED1-466C-AAA9-336375FB1F72}" sibTransId="{93BA403A-8380-49A7-921D-A077BABE02F9}"/>
+    <dgm:cxn modelId="{E8D1C030-9D98-4ACE-B015-5B8C2529E050}" type="presOf" srcId="{EF9B8012-0E59-4621-A695-F084BC8F4157}" destId="{CADABEBE-47C1-4F88-8A31-F3ADC362950B}" srcOrd="0" destOrd="0" presId="urn:microsoft.com/office/officeart/2005/8/layout/hierarchy2"/>
+    <dgm:cxn modelId="{F4DF546D-EBC5-4273-8E1E-FA9E8CF5EBBD}" type="presOf" srcId="{3C755DE4-B247-412E-9F91-3816FB15B42B}" destId="{525B8540-605C-42D7-872F-1EE281D4F276}" srcOrd="0" destOrd="0" presId="urn:microsoft.com/office/officeart/2005/8/layout/hierarchy2"/>
+    <dgm:cxn modelId="{B7085CDB-8667-457A-8B38-CF794C33F77F}" srcId="{A5E0263A-DB4E-4D93-BB3F-6DED41514F8C}" destId="{F0B86613-8744-41D7-A20B-35DEACF03182}" srcOrd="1" destOrd="0" parTransId="{645CA5D2-3647-4BFF-B985-9F1A39866FDC}" sibTransId="{695A97F2-8B4D-4B6F-86CD-D3C9F20C77A3}"/>
     <dgm:cxn modelId="{D078167F-CBD1-4716-8097-FC6DF42BFCEC}" type="presOf" srcId="{A5E0263A-DB4E-4D93-BB3F-6DED41514F8C}" destId="{0F8362BC-9F0D-4BBA-AE17-A220891E0459}" srcOrd="0" destOrd="0" presId="urn:microsoft.com/office/officeart/2005/8/layout/hierarchy2"/>
-    <dgm:cxn modelId="{0D3D36EC-B858-4207-AAD4-96F08A6231D5}" type="presOf" srcId="{3C755DE4-B247-412E-9F91-3816FB15B42B}" destId="{DF6D65FC-AA05-4C1D-92AF-6DB0C2E048B7}" srcOrd="1" destOrd="0" presId="urn:microsoft.com/office/officeart/2005/8/layout/hierarchy2"/>
+    <dgm:cxn modelId="{01D136B9-8E69-4F2B-9094-3583E58225DF}" type="presOf" srcId="{07C5CFBA-DED1-466C-AAA9-336375FB1F72}" destId="{24E0D118-060E-4D53-9B70-AC042256CE42}" srcOrd="0" destOrd="0" presId="urn:microsoft.com/office/officeart/2005/8/layout/hierarchy2"/>
+    <dgm:cxn modelId="{C198474E-2017-4B17-9CF1-F006053EE776}" type="presOf" srcId="{1E4C034B-DB7E-4374-A193-6785FA86FB17}" destId="{08CC4C84-DFE6-4F02-B4A0-C480491ED963}" srcOrd="0" destOrd="0" presId="urn:microsoft.com/office/officeart/2005/8/layout/hierarchy2"/>
+    <dgm:cxn modelId="{B155A29D-F232-4013-A529-405B01CA3B66}" type="presOf" srcId="{39270DD6-378C-4F83-83FA-61C1E092249E}" destId="{146DA9BF-87F4-4BCF-91EF-2C049EC4C0C6}" srcOrd="0" destOrd="0" presId="urn:microsoft.com/office/officeart/2005/8/layout/hierarchy2"/>
+    <dgm:cxn modelId="{12A149CE-F762-45D2-8BD4-21050E655FD5}" type="presOf" srcId="{F7BBDC32-C8EB-412C-9ABE-E5DA07664220}" destId="{22C8490F-8697-4C83-995D-862194FD008F}" srcOrd="0" destOrd="0" presId="urn:microsoft.com/office/officeart/2005/8/layout/hierarchy2"/>
+    <dgm:cxn modelId="{48A382F8-BF29-4619-A621-64805CEB2B36}" type="presOf" srcId="{72434C38-9F98-4A5A-AC97-FA545C56B8C2}" destId="{9300DFB6-ADF5-4FED-91A7-71A71328A753}" srcOrd="0" destOrd="0" presId="urn:microsoft.com/office/officeart/2005/8/layout/hierarchy2"/>
+    <dgm:cxn modelId="{240A56EB-17D3-4795-AD9D-D3136E7E3C23}" type="presOf" srcId="{4A74FF8D-5849-42D9-A812-2DB06795753A}" destId="{E94DC6F8-BDE9-45C2-BF65-72EA40BAABD5}" srcOrd="0" destOrd="0" presId="urn:microsoft.com/office/officeart/2005/8/layout/hierarchy2"/>
+    <dgm:cxn modelId="{AD822027-68F0-4E17-99F6-A1D8C5E2FB41}" type="presOf" srcId="{8C02E2A0-7492-4321-A05B-FB2C6B8DE649}" destId="{137FF745-C7B0-4CEE-9CA0-9931CA5090C8}" srcOrd="0" destOrd="0" presId="urn:microsoft.com/office/officeart/2005/8/layout/hierarchy2"/>
+    <dgm:cxn modelId="{4BA34E17-68AF-496D-8CC8-9782B8834225}" type="presOf" srcId="{216D655D-1B8F-499D-BBB3-32442BE043FF}" destId="{F010EBCB-64DE-4E49-B959-F386EA8ABA4E}" srcOrd="0" destOrd="0" presId="urn:microsoft.com/office/officeart/2005/8/layout/hierarchy2"/>
+    <dgm:cxn modelId="{B1C2EB73-83EA-4BAD-A6CB-B32AABCD2FCE}" srcId="{A5E0263A-DB4E-4D93-BB3F-6DED41514F8C}" destId="{F7BBDC32-C8EB-412C-9ABE-E5DA07664220}" srcOrd="0" destOrd="0" parTransId="{449ECBFA-FCE4-4D22-AE44-F8E8F888D998}" sibTransId="{9F9D942C-3BBB-4FAB-9672-12DBCDEC85DF}"/>
+    <dgm:cxn modelId="{AB59C5B0-57BD-4A95-BD08-7D9F28D324E8}" srcId="{0335A23D-FDBC-4248-B913-FFD815779B59}" destId="{38AB51E2-011D-4AAA-BCC7-6A5162E95F8F}" srcOrd="0" destOrd="0" parTransId="{F0192CC7-323F-43B6-8EE8-265A5F2330DE}" sibTransId="{9B55E1EA-ACB2-4062-BA1D-90904F9A6A8A}"/>
+    <dgm:cxn modelId="{9DD8EA0B-4B7A-4314-BDB6-465FE574EFF8}" type="presOf" srcId="{9B3CC245-5E7F-4C84-AC3C-269A6B09AFF8}" destId="{FB4374E2-7A06-47F2-9ECC-426A27DB6340}" srcOrd="0" destOrd="0" presId="urn:microsoft.com/office/officeart/2005/8/layout/hierarchy2"/>
+    <dgm:cxn modelId="{ED6A6B89-95B1-4696-96A2-80FF2406A493}" type="presOf" srcId="{FB091ECF-CD9D-435D-B7AA-9875074D90C4}" destId="{B310113B-D026-496A-BA89-F71BFA999CAC}" srcOrd="0" destOrd="0" presId="urn:microsoft.com/office/officeart/2005/8/layout/hierarchy2"/>
+    <dgm:cxn modelId="{AD6FF455-590D-4BBC-B71B-90C040DC1F63}" type="presOf" srcId="{D93121BC-350E-48DC-A743-AF3AABFE74E4}" destId="{95B7A761-2DDA-4A5F-828E-DEAE152F9086}" srcOrd="1" destOrd="0" presId="urn:microsoft.com/office/officeart/2005/8/layout/hierarchy2"/>
+    <dgm:cxn modelId="{1ADE6463-6BBA-4E82-BC1F-E7A4E0046053}" type="presOf" srcId="{15E5C943-372E-424D-9B1B-CF647F39DED4}" destId="{1CB991C4-8D02-49DB-8362-5B13B69B54CF}" srcOrd="0" destOrd="0" presId="urn:microsoft.com/office/officeart/2005/8/layout/hierarchy2"/>
+    <dgm:cxn modelId="{76A8C940-502F-45BF-9407-885296F18791}" srcId="{F7BBDC32-C8EB-412C-9ABE-E5DA07664220}" destId="{216D655D-1B8F-499D-BBB3-32442BE043FF}" srcOrd="1" destOrd="0" parTransId="{C00B8946-2D6A-45B5-A2D9-D3D696069AF2}" sibTransId="{39138BB4-FD2E-4D3B-AD55-2DA7FF52CE6C}"/>
+    <dgm:cxn modelId="{65950CEE-B142-49B5-89ED-68DD42EA5A0D}" srcId="{8C02E2A0-7492-4321-A05B-FB2C6B8DE649}" destId="{297D0D63-651F-4F2A-9BE3-6CD357C6539A}" srcOrd="1" destOrd="0" parTransId="{FB091ECF-CD9D-435D-B7AA-9875074D90C4}" sibTransId="{CFCF5A41-B415-46CB-96EF-FD9893528C2A}"/>
+    <dgm:cxn modelId="{81D29F10-E284-4392-9137-83DDE711E47A}" type="presOf" srcId="{39270DD6-378C-4F83-83FA-61C1E092249E}" destId="{B3081B46-66E4-47CA-BFAA-08C6F394EBDD}" srcOrd="1" destOrd="0" presId="urn:microsoft.com/office/officeart/2005/8/layout/hierarchy2"/>
+    <dgm:cxn modelId="{2B466363-0F8A-4C6E-BA23-A18EA38B1982}" type="presOf" srcId="{D93121BC-350E-48DC-A743-AF3AABFE74E4}" destId="{A47EDE6B-7678-4629-827D-11CDC673840F}" srcOrd="0" destOrd="0" presId="urn:microsoft.com/office/officeart/2005/8/layout/hierarchy2"/>
+    <dgm:cxn modelId="{B857B203-509C-4F59-9D96-80D5943DEE57}" type="presOf" srcId="{32B1F726-763A-4869-89E2-7D1279E3490C}" destId="{C60693C9-B9EB-49E1-9F25-70293521E735}" srcOrd="0" destOrd="0" presId="urn:microsoft.com/office/officeart/2005/8/layout/hierarchy2"/>
+    <dgm:cxn modelId="{F44FC022-EB3A-4F9E-8FCF-2EEC84AB4BD9}" type="presOf" srcId="{6A4545C3-FA06-45F9-A5B8-AB62FADF10D8}" destId="{7994DE6F-8D2C-4620-BE2B-E985276FCEE9}" srcOrd="0" destOrd="0" presId="urn:microsoft.com/office/officeart/2005/8/layout/hierarchy2"/>
+    <dgm:cxn modelId="{F7B78911-54EE-4232-828A-30D6F0B98B9A}" type="presOf" srcId="{C61861AB-40FF-4F61-852A-FA35A9944781}" destId="{F7673C52-9F90-44AB-840C-86129A240748}" srcOrd="1" destOrd="0" presId="urn:microsoft.com/office/officeart/2005/8/layout/hierarchy2"/>
+    <dgm:cxn modelId="{7A7DB4D8-422A-4833-8028-5ADD44543585}" type="presOf" srcId="{4A74FF8D-5849-42D9-A812-2DB06795753A}" destId="{3634EC75-88D4-4739-B652-FEAF09346C6C}" srcOrd="1" destOrd="0" presId="urn:microsoft.com/office/officeart/2005/8/layout/hierarchy2"/>
+    <dgm:cxn modelId="{67408CD4-4F1F-414A-BE70-87ACB84EBDCD}" type="presOf" srcId="{3C1BA4B6-3BE2-4B31-BF4C-C4DBC0FF9419}" destId="{A49BDA2D-DC1C-45E4-97A9-127F31FEFCC3}" srcOrd="0" destOrd="0" presId="urn:microsoft.com/office/officeart/2005/8/layout/hierarchy2"/>
+    <dgm:cxn modelId="{69F4B5EF-AEE0-4310-B480-78A88FA387A3}" type="presOf" srcId="{C00B8946-2D6A-45B5-A2D9-D3D696069AF2}" destId="{B24E5030-CACF-44CD-BEBC-9DDE3C199E80}" srcOrd="0" destOrd="0" presId="urn:microsoft.com/office/officeart/2005/8/layout/hierarchy2"/>
+    <dgm:cxn modelId="{6907E898-F5CD-4BB7-8F19-7295AD661B17}" type="presOf" srcId="{07C5CFBA-DED1-466C-AAA9-336375FB1F72}" destId="{04E88E3A-2F27-4F67-B4B3-73C58D9CDD90}" srcOrd="1" destOrd="0" presId="urn:microsoft.com/office/officeart/2005/8/layout/hierarchy2"/>
+    <dgm:cxn modelId="{A3F650B5-0575-4D48-ADB1-0D5FA1B35DB0}" srcId="{38AB51E2-011D-4AAA-BCC7-6A5162E95F8F}" destId="{3C1BA4B6-3BE2-4B31-BF4C-C4DBC0FF9419}" srcOrd="1" destOrd="0" parTransId="{E0FEAFDD-162D-44DA-BF36-376BF5273D5C}" sibTransId="{70637889-F7A5-451A-AEC5-8A0130ABECCF}"/>
+    <dgm:cxn modelId="{37B4EF6A-B024-4A6C-A00A-4BB532EA005D}" type="presOf" srcId="{E0FEAFDD-162D-44DA-BF36-376BF5273D5C}" destId="{CD49C168-8F6A-4517-AD85-5F52D483C7DA}" srcOrd="1" destOrd="0" presId="urn:microsoft.com/office/officeart/2005/8/layout/hierarchy2"/>
+    <dgm:cxn modelId="{561AD798-81A8-451F-A569-B5ABE2181726}" srcId="{F7BBDC32-C8EB-412C-9ABE-E5DA07664220}" destId="{B5C5EDC0-9C60-4B56-8955-48CA078C87A7}" srcOrd="2" destOrd="0" parTransId="{D93121BC-350E-48DC-A743-AF3AABFE74E4}" sibTransId="{9E1FBC2B-4CAB-4903-90CC-92B36A15E17B}"/>
+    <dgm:cxn modelId="{A52560E9-9E1B-4874-994E-846035370A1F}" srcId="{8C02E2A0-7492-4321-A05B-FB2C6B8DE649}" destId="{9B3CC245-5E7F-4C84-AC3C-269A6B09AFF8}" srcOrd="2" destOrd="0" parTransId="{7BB4AA1C-C1CF-46C3-BBB9-1B041BBA5366}" sibTransId="{F0A7D5E4-3257-4B18-A5D6-66EDD2653999}"/>
+    <dgm:cxn modelId="{536CA043-9972-4E05-B614-2B60AC1D76E9}" type="presOf" srcId="{449ECBFA-FCE4-4D22-AE44-F8E8F888D998}" destId="{D26D0E3F-EE92-4646-86C7-62E53689F430}" srcOrd="0" destOrd="0" presId="urn:microsoft.com/office/officeart/2005/8/layout/hierarchy2"/>
+    <dgm:cxn modelId="{55A2959E-E8E8-4F47-9EBB-5DA5EE84E167}" type="presOf" srcId="{FF713324-A652-42E0-985D-918C781344B0}" destId="{010BA28A-F03B-4560-8675-2CBE3C0E521B}" srcOrd="1" destOrd="0" presId="urn:microsoft.com/office/officeart/2005/8/layout/hierarchy2"/>
+    <dgm:cxn modelId="{D21DA070-BDC6-4FF4-BE59-B570E8E299A8}" type="presOf" srcId="{E0FEAFDD-162D-44DA-BF36-376BF5273D5C}" destId="{9BDF141D-ACD4-4FF0-9D64-E4636768A394}" srcOrd="0" destOrd="0" presId="urn:microsoft.com/office/officeart/2005/8/layout/hierarchy2"/>
     <dgm:cxn modelId="{C7863980-A679-42FD-B7E5-C7F047960451}" srcId="{8C02E2A0-7492-4321-A05B-FB2C6B8DE649}" destId="{15E5C943-372E-424D-9B1B-CF647F39DED4}" srcOrd="0" destOrd="0" parTransId="{4A74FF8D-5849-42D9-A812-2DB06795753A}" sibTransId="{E506F721-9378-4077-AF33-6E675FC9D990}"/>
-    <dgm:cxn modelId="{55A2959E-E8E8-4F47-9EBB-5DA5EE84E167}" type="presOf" srcId="{FF713324-A652-42E0-985D-918C781344B0}" destId="{010BA28A-F03B-4560-8675-2CBE3C0E521B}" srcOrd="1" destOrd="0" presId="urn:microsoft.com/office/officeart/2005/8/layout/hierarchy2"/>
-    <dgm:cxn modelId="{B7085CDB-8667-457A-8B38-CF794C33F77F}" srcId="{A5E0263A-DB4E-4D93-BB3F-6DED41514F8C}" destId="{F0B86613-8744-41D7-A20B-35DEACF03182}" srcOrd="1" destOrd="0" parTransId="{645CA5D2-3647-4BFF-B985-9F1A39866FDC}" sibTransId="{695A97F2-8B4D-4B6F-86CD-D3C9F20C77A3}"/>
-    <dgm:cxn modelId="{43AA7233-D3AF-4180-B0AC-BCE99A1A4264}" type="presOf" srcId="{38AB51E2-011D-4AAA-BCC7-6A5162E95F8F}" destId="{9EF9836A-C1F1-415D-8BE0-D62E334F2414}" srcOrd="0" destOrd="0" presId="urn:microsoft.com/office/officeart/2005/8/layout/hierarchy2"/>
-    <dgm:cxn modelId="{6975F3E6-ABF5-4B85-9E33-CEA1CF56FE0E}" type="presOf" srcId="{B5C5EDC0-9C60-4B56-8955-48CA078C87A7}" destId="{577BBCC0-EDC2-449E-A84C-B1899E3259E7}" srcOrd="0" destOrd="0" presId="urn:microsoft.com/office/officeart/2005/8/layout/hierarchy2"/>
-    <dgm:cxn modelId="{3A7EA924-CD8B-4169-BB65-23DA2D5B0FE1}" type="presOf" srcId="{0335A23D-FDBC-4248-B913-FFD815779B59}" destId="{ADE23B44-F130-4773-BD42-C7A704EE1657}" srcOrd="0" destOrd="0" presId="urn:microsoft.com/office/officeart/2005/8/layout/hierarchy2"/>
+    <dgm:cxn modelId="{A9DD96FE-8C3F-4105-8AFB-9620474A1E26}" type="presOf" srcId="{7BB4AA1C-C1CF-46C3-BBB9-1B041BBA5366}" destId="{A45DB95E-C85F-4C31-AA4E-7AC92D38437A}" srcOrd="0" destOrd="0" presId="urn:microsoft.com/office/officeart/2005/8/layout/hierarchy2"/>
     <dgm:cxn modelId="{14347FC2-DC3C-4212-8E4A-A04D11BF14CF}" srcId="{F7BBDC32-C8EB-412C-9ABE-E5DA07664220}" destId="{6A4545C3-FA06-45F9-A5B8-AB62FADF10D8}" srcOrd="0" destOrd="0" parTransId="{FF713324-A652-42E0-985D-918C781344B0}" sibTransId="{317000EE-7BE2-46B7-9236-5C820EF51D78}"/>
-    <dgm:cxn modelId="{F44FC022-EB3A-4F9E-8FCF-2EEC84AB4BD9}" type="presOf" srcId="{6A4545C3-FA06-45F9-A5B8-AB62FADF10D8}" destId="{7994DE6F-8D2C-4620-BE2B-E985276FCEE9}" srcOrd="0" destOrd="0" presId="urn:microsoft.com/office/officeart/2005/8/layout/hierarchy2"/>
-    <dgm:cxn modelId="{4D11C741-DEDC-4DC4-AB56-90066DA7DAE3}" type="presOf" srcId="{449ECBFA-FCE4-4D22-AE44-F8E8F888D998}" destId="{B165AEEC-B37E-4629-8CB5-B4005AB55373}" srcOrd="1" destOrd="0" presId="urn:microsoft.com/office/officeart/2005/8/layout/hierarchy2"/>
-    <dgm:cxn modelId="{AB59C5B0-57BD-4A95-BD08-7D9F28D324E8}" srcId="{0335A23D-FDBC-4248-B913-FFD815779B59}" destId="{38AB51E2-011D-4AAA-BCC7-6A5162E95F8F}" srcOrd="0" destOrd="0" parTransId="{F0192CC7-323F-43B6-8EE8-265A5F2330DE}" sibTransId="{9B55E1EA-ACB2-4062-BA1D-90904F9A6A8A}"/>
-    <dgm:cxn modelId="{C4329076-EDDB-4A73-B3DC-A6847FB2CF4E}" srcId="{32B1F726-763A-4869-89E2-7D1279E3490C}" destId="{72434C38-9F98-4A5A-AC97-FA545C56B8C2}" srcOrd="0" destOrd="0" parTransId="{39270DD6-378C-4F83-83FA-61C1E092249E}" sibTransId="{6150A54D-4E7B-462B-94BB-076C0DC3AD42}"/>
-    <dgm:cxn modelId="{C139F569-3427-4E7A-AB9B-FEC4DB51DEA0}" type="presOf" srcId="{FB091ECF-CD9D-435D-B7AA-9875074D90C4}" destId="{AF7C9F44-C3BA-473C-8CAE-5462A99A1EE0}" srcOrd="1" destOrd="0" presId="urn:microsoft.com/office/officeart/2005/8/layout/hierarchy2"/>
-    <dgm:cxn modelId="{2B466363-0F8A-4C6E-BA23-A18EA38B1982}" type="presOf" srcId="{D93121BC-350E-48DC-A743-AF3AABFE74E4}" destId="{A47EDE6B-7678-4629-827D-11CDC673840F}" srcOrd="0" destOrd="0" presId="urn:microsoft.com/office/officeart/2005/8/layout/hierarchy2"/>
+    <dgm:cxn modelId="{4F6AA377-524D-4692-B83D-8E472EF328AB}" srcId="{F0B86613-8744-41D7-A20B-35DEACF03182}" destId="{EF9B8012-0E59-4621-A695-F084BC8F4157}" srcOrd="0" destOrd="0" parTransId="{3C755DE4-B247-412E-9F91-3816FB15B42B}" sibTransId="{5D44D0C9-FFEE-4794-BAA7-4CF3286DCAC4}"/>
+    <dgm:cxn modelId="{33740F34-061D-42ED-A076-AD17ECD2F910}" type="presOf" srcId="{7BB4AA1C-C1CF-46C3-BBB9-1B041BBA5366}" destId="{A46F58BF-4BC3-4859-AB68-5446DD3C1893}" srcOrd="1" destOrd="0" presId="urn:microsoft.com/office/officeart/2005/8/layout/hierarchy2"/>
     <dgm:cxn modelId="{6B93F05A-10E0-473A-983F-D8CCE1D65DE8}" type="presOf" srcId="{C61861AB-40FF-4F61-852A-FA35A9944781}" destId="{9590F09B-3213-449A-8282-B3928D449045}" srcOrd="0" destOrd="0" presId="urn:microsoft.com/office/officeart/2005/8/layout/hierarchy2"/>
-    <dgm:cxn modelId="{33740F34-061D-42ED-A076-AD17ECD2F910}" type="presOf" srcId="{7BB4AA1C-C1CF-46C3-BBB9-1B041BBA5366}" destId="{A46F58BF-4BC3-4859-AB68-5446DD3C1893}" srcOrd="1" destOrd="0" presId="urn:microsoft.com/office/officeart/2005/8/layout/hierarchy2"/>
-    <dgm:cxn modelId="{E8D1C030-9D98-4ACE-B015-5B8C2529E050}" type="presOf" srcId="{EF9B8012-0E59-4621-A695-F084BC8F4157}" destId="{CADABEBE-47C1-4F88-8A31-F3ADC362950B}" srcOrd="0" destOrd="0" presId="urn:microsoft.com/office/officeart/2005/8/layout/hierarchy2"/>
-    <dgm:cxn modelId="{A52560E9-9E1B-4874-994E-846035370A1F}" srcId="{8C02E2A0-7492-4321-A05B-FB2C6B8DE649}" destId="{9B3CC245-5E7F-4C84-AC3C-269A6B09AFF8}" srcOrd="2" destOrd="0" parTransId="{7BB4AA1C-C1CF-46C3-BBB9-1B041BBA5366}" sibTransId="{F0A7D5E4-3257-4B18-A5D6-66EDD2653999}"/>
-    <dgm:cxn modelId="{12A149CE-F762-45D2-8BD4-21050E655FD5}" type="presOf" srcId="{F7BBDC32-C8EB-412C-9ABE-E5DA07664220}" destId="{22C8490F-8697-4C83-995D-862194FD008F}" srcOrd="0" destOrd="0" presId="urn:microsoft.com/office/officeart/2005/8/layout/hierarchy2"/>
-    <dgm:cxn modelId="{1ADE6463-6BBA-4E82-BC1F-E7A4E0046053}" type="presOf" srcId="{15E5C943-372E-424D-9B1B-CF647F39DED4}" destId="{1CB991C4-8D02-49DB-8362-5B13B69B54CF}" srcOrd="0" destOrd="0" presId="urn:microsoft.com/office/officeart/2005/8/layout/hierarchy2"/>
-    <dgm:cxn modelId="{AD6FF455-590D-4BBC-B71B-90C040DC1F63}" type="presOf" srcId="{D93121BC-350E-48DC-A743-AF3AABFE74E4}" destId="{95B7A761-2DDA-4A5F-828E-DEAE152F9086}" srcOrd="1" destOrd="0" presId="urn:microsoft.com/office/officeart/2005/8/layout/hierarchy2"/>
-    <dgm:cxn modelId="{C198474E-2017-4B17-9CF1-F006053EE776}" type="presOf" srcId="{1E4C034B-DB7E-4374-A193-6785FA86FB17}" destId="{08CC4C84-DFE6-4F02-B4A0-C480491ED963}" srcOrd="0" destOrd="0" presId="urn:microsoft.com/office/officeart/2005/8/layout/hierarchy2"/>
-    <dgm:cxn modelId="{F7B78911-54EE-4232-828A-30D6F0B98B9A}" type="presOf" srcId="{C61861AB-40FF-4F61-852A-FA35A9944781}" destId="{F7673C52-9F90-44AB-840C-86129A240748}" srcOrd="1" destOrd="0" presId="urn:microsoft.com/office/officeart/2005/8/layout/hierarchy2"/>
-    <dgm:cxn modelId="{ED6A6B89-95B1-4696-96A2-80FF2406A493}" type="presOf" srcId="{FB091ECF-CD9D-435D-B7AA-9875074D90C4}" destId="{B310113B-D026-496A-BA89-F71BFA999CAC}" srcOrd="0" destOrd="0" presId="urn:microsoft.com/office/officeart/2005/8/layout/hierarchy2"/>
-    <dgm:cxn modelId="{48A382F8-BF29-4619-A621-64805CEB2B36}" type="presOf" srcId="{72434C38-9F98-4A5A-AC97-FA545C56B8C2}" destId="{9300DFB6-ADF5-4FED-91A7-71A71328A753}" srcOrd="0" destOrd="0" presId="urn:microsoft.com/office/officeart/2005/8/layout/hierarchy2"/>
-    <dgm:cxn modelId="{65950CEE-B142-49B5-89ED-68DD42EA5A0D}" srcId="{8C02E2A0-7492-4321-A05B-FB2C6B8DE649}" destId="{297D0D63-651F-4F2A-9BE3-6CD357C6539A}" srcOrd="1" destOrd="0" parTransId="{FB091ECF-CD9D-435D-B7AA-9875074D90C4}" sibTransId="{CFCF5A41-B415-46CB-96EF-FD9893528C2A}"/>
-    <dgm:cxn modelId="{2511ED86-2E67-4CBD-BFE6-0C1FE6B312DA}" type="presOf" srcId="{F0B86613-8744-41D7-A20B-35DEACF03182}" destId="{47D8BEDD-7520-423B-932B-4495D15975B8}" srcOrd="0" destOrd="0" presId="urn:microsoft.com/office/officeart/2005/8/layout/hierarchy2"/>
-    <dgm:cxn modelId="{4D9C36FF-B891-4526-ADCD-FD51C7568734}" srcId="{3C1BA4B6-3BE2-4B31-BF4C-C4DBC0FF9419}" destId="{8C02E2A0-7492-4321-A05B-FB2C6B8DE649}" srcOrd="1" destOrd="0" parTransId="{C61861AB-40FF-4F61-852A-FA35A9944781}" sibTransId="{82EF4311-F261-4481-99B7-A451B662F68F}"/>
-    <dgm:cxn modelId="{4F6AA377-524D-4692-B83D-8E472EF328AB}" srcId="{F0B86613-8744-41D7-A20B-35DEACF03182}" destId="{EF9B8012-0E59-4621-A695-F084BC8F4157}" srcOrd="0" destOrd="0" parTransId="{3C755DE4-B247-412E-9F91-3816FB15B42B}" sibTransId="{5D44D0C9-FFEE-4794-BAA7-4CF3286DCAC4}"/>
-    <dgm:cxn modelId="{F4DF546D-EBC5-4273-8E1E-FA9E8CF5EBBD}" type="presOf" srcId="{3C755DE4-B247-412E-9F91-3816FB15B42B}" destId="{525B8540-605C-42D7-872F-1EE281D4F276}" srcOrd="0" destOrd="0" presId="urn:microsoft.com/office/officeart/2005/8/layout/hierarchy2"/>
-    <dgm:cxn modelId="{D21DA070-BDC6-4FF4-BE59-B570E8E299A8}" type="presOf" srcId="{E0FEAFDD-162D-44DA-BF36-376BF5273D5C}" destId="{9BDF141D-ACD4-4FF0-9D64-E4636768A394}" srcOrd="0" destOrd="0" presId="urn:microsoft.com/office/officeart/2005/8/layout/hierarchy2"/>
-    <dgm:cxn modelId="{6907E898-F5CD-4BB7-8F19-7295AD661B17}" type="presOf" srcId="{07C5CFBA-DED1-466C-AAA9-336375FB1F72}" destId="{04E88E3A-2F27-4F67-B4B3-73C58D9CDD90}" srcOrd="1" destOrd="0" presId="urn:microsoft.com/office/officeart/2005/8/layout/hierarchy2"/>
-    <dgm:cxn modelId="{561AD798-81A8-451F-A569-B5ABE2181726}" srcId="{F7BBDC32-C8EB-412C-9ABE-E5DA07664220}" destId="{B5C5EDC0-9C60-4B56-8955-48CA078C87A7}" srcOrd="2" destOrd="0" parTransId="{D93121BC-350E-48DC-A743-AF3AABFE74E4}" sibTransId="{9E1FBC2B-4CAB-4903-90CC-92B36A15E17B}"/>
-    <dgm:cxn modelId="{26D2CAD2-B3DA-45B9-A3E6-5BB1C6C189E2}" type="presOf" srcId="{645CA5D2-3647-4BFF-B985-9F1A39866FDC}" destId="{E4AF19F5-C580-4975-A3FD-FEFFEFAF5731}" srcOrd="0" destOrd="0" presId="urn:microsoft.com/office/officeart/2005/8/layout/hierarchy2"/>
-    <dgm:cxn modelId="{692E639A-EA23-4960-94AF-9C690AE80784}" srcId="{38AB51E2-011D-4AAA-BCC7-6A5162E95F8F}" destId="{A5E0263A-DB4E-4D93-BB3F-6DED41514F8C}" srcOrd="0" destOrd="0" parTransId="{07C5CFBA-DED1-466C-AAA9-336375FB1F72}" sibTransId="{93BA403A-8380-49A7-921D-A077BABE02F9}"/>
-    <dgm:cxn modelId="{43FC5B6D-2E40-4842-8EF7-B6F787249C70}" type="presOf" srcId="{C00B8946-2D6A-45B5-A2D9-D3D696069AF2}" destId="{2AE7503C-E668-421E-A844-0F11A53B2337}" srcOrd="1" destOrd="0" presId="urn:microsoft.com/office/officeart/2005/8/layout/hierarchy2"/>
-    <dgm:cxn modelId="{EDD0872B-2CDC-4058-BEC0-78B353B7925F}" type="presOf" srcId="{FF713324-A652-42E0-985D-918C781344B0}" destId="{2FFA73AC-5A32-45E3-9410-7F51592E1C6F}" srcOrd="0" destOrd="0" presId="urn:microsoft.com/office/officeart/2005/8/layout/hierarchy2"/>
-    <dgm:cxn modelId="{76A8C940-502F-45BF-9407-885296F18791}" srcId="{F7BBDC32-C8EB-412C-9ABE-E5DA07664220}" destId="{216D655D-1B8F-499D-BBB3-32442BE043FF}" srcOrd="1" destOrd="0" parTransId="{C00B8946-2D6A-45B5-A2D9-D3D696069AF2}" sibTransId="{39138BB4-FD2E-4D3B-AD55-2DA7FF52CE6C}"/>
-    <dgm:cxn modelId="{DF24E30F-461B-4A18-8473-98E966527D36}" type="presOf" srcId="{645CA5D2-3647-4BFF-B985-9F1A39866FDC}" destId="{459B4835-2A7B-4892-816C-DDF9E4534E83}" srcOrd="1" destOrd="0" presId="urn:microsoft.com/office/officeart/2005/8/layout/hierarchy2"/>
-    <dgm:cxn modelId="{240A56EB-17D3-4795-AD9D-D3136E7E3C23}" type="presOf" srcId="{4A74FF8D-5849-42D9-A812-2DB06795753A}" destId="{E94DC6F8-BDE9-45C2-BF65-72EA40BAABD5}" srcOrd="0" destOrd="0" presId="urn:microsoft.com/office/officeart/2005/8/layout/hierarchy2"/>
-    <dgm:cxn modelId="{536CA043-9972-4E05-B614-2B60AC1D76E9}" type="presOf" srcId="{449ECBFA-FCE4-4D22-AE44-F8E8F888D998}" destId="{D26D0E3F-EE92-4646-86C7-62E53689F430}" srcOrd="0" destOrd="0" presId="urn:microsoft.com/office/officeart/2005/8/layout/hierarchy2"/>
-    <dgm:cxn modelId="{06874E25-B23B-46F3-805F-5E4A8429AA19}" type="presOf" srcId="{1E4C034B-DB7E-4374-A193-6785FA86FB17}" destId="{972B0823-0150-413F-A557-3EF3216F4E01}" srcOrd="1" destOrd="0" presId="urn:microsoft.com/office/officeart/2005/8/layout/hierarchy2"/>
-    <dgm:cxn modelId="{69F4B5EF-AEE0-4310-B480-78A88FA387A3}" type="presOf" srcId="{C00B8946-2D6A-45B5-A2D9-D3D696069AF2}" destId="{B24E5030-CACF-44CD-BEBC-9DDE3C199E80}" srcOrd="0" destOrd="0" presId="urn:microsoft.com/office/officeart/2005/8/layout/hierarchy2"/>
-    <dgm:cxn modelId="{37B4EF6A-B024-4A6C-A00A-4BB532EA005D}" type="presOf" srcId="{E0FEAFDD-162D-44DA-BF36-376BF5273D5C}" destId="{CD49C168-8F6A-4517-AD85-5F52D483C7DA}" srcOrd="1" destOrd="0" presId="urn:microsoft.com/office/officeart/2005/8/layout/hierarchy2"/>
-    <dgm:cxn modelId="{A3F650B5-0575-4D48-ADB1-0D5FA1B35DB0}" srcId="{38AB51E2-011D-4AAA-BCC7-6A5162E95F8F}" destId="{3C1BA4B6-3BE2-4B31-BF4C-C4DBC0FF9419}" srcOrd="1" destOrd="0" parTransId="{E0FEAFDD-162D-44DA-BF36-376BF5273D5C}" sibTransId="{70637889-F7A5-451A-AEC5-8A0130ABECCF}"/>
-    <dgm:cxn modelId="{AD822027-68F0-4E17-99F6-A1D8C5E2FB41}" type="presOf" srcId="{8C02E2A0-7492-4321-A05B-FB2C6B8DE649}" destId="{137FF745-C7B0-4CEE-9CA0-9931CA5090C8}" srcOrd="0" destOrd="0" presId="urn:microsoft.com/office/officeart/2005/8/layout/hierarchy2"/>
-    <dgm:cxn modelId="{B857B203-509C-4F59-9D96-80D5943DEE57}" type="presOf" srcId="{32B1F726-763A-4869-89E2-7D1279E3490C}" destId="{C60693C9-B9EB-49E1-9F25-70293521E735}" srcOrd="0" destOrd="0" presId="urn:microsoft.com/office/officeart/2005/8/layout/hierarchy2"/>
-    <dgm:cxn modelId="{67408CD4-4F1F-414A-BE70-87ACB84EBDCD}" type="presOf" srcId="{3C1BA4B6-3BE2-4B31-BF4C-C4DBC0FF9419}" destId="{A49BDA2D-DC1C-45E4-97A9-127F31FEFCC3}" srcOrd="0" destOrd="0" presId="urn:microsoft.com/office/officeart/2005/8/layout/hierarchy2"/>
-    <dgm:cxn modelId="{81D29F10-E284-4392-9137-83DDE711E47A}" type="presOf" srcId="{39270DD6-378C-4F83-83FA-61C1E092249E}" destId="{B3081B46-66E4-47CA-BFAA-08C6F394EBDD}" srcOrd="1" destOrd="0" presId="urn:microsoft.com/office/officeart/2005/8/layout/hierarchy2"/>
-    <dgm:cxn modelId="{4BA34E17-68AF-496D-8CC8-9782B8834225}" type="presOf" srcId="{216D655D-1B8F-499D-BBB3-32442BE043FF}" destId="{F010EBCB-64DE-4E49-B959-F386EA8ABA4E}" srcOrd="0" destOrd="0" presId="urn:microsoft.com/office/officeart/2005/8/layout/hierarchy2"/>
-    <dgm:cxn modelId="{D9DE85F9-CC44-474D-A69C-7BC971CFAC24}" srcId="{3C1BA4B6-3BE2-4B31-BF4C-C4DBC0FF9419}" destId="{32B1F726-763A-4869-89E2-7D1279E3490C}" srcOrd="0" destOrd="0" parTransId="{1E4C034B-DB7E-4374-A193-6785FA86FB17}" sibTransId="{5753683E-E53F-4A8A-91D1-EF77BD581458}"/>
-    <dgm:cxn modelId="{B1C2EB73-83EA-4BAD-A6CB-B32AABCD2FCE}" srcId="{A5E0263A-DB4E-4D93-BB3F-6DED41514F8C}" destId="{F7BBDC32-C8EB-412C-9ABE-E5DA07664220}" srcOrd="0" destOrd="0" parTransId="{449ECBFA-FCE4-4D22-AE44-F8E8F888D998}" sibTransId="{9F9D942C-3BBB-4FAB-9672-12DBCDEC85DF}"/>
-    <dgm:cxn modelId="{7A7DB4D8-422A-4833-8028-5ADD44543585}" type="presOf" srcId="{4A74FF8D-5849-42D9-A812-2DB06795753A}" destId="{3634EC75-88D4-4739-B652-FEAF09346C6C}" srcOrd="1" destOrd="0" presId="urn:microsoft.com/office/officeart/2005/8/layout/hierarchy2"/>
-    <dgm:cxn modelId="{01D136B9-8E69-4F2B-9094-3583E58225DF}" type="presOf" srcId="{07C5CFBA-DED1-466C-AAA9-336375FB1F72}" destId="{24E0D118-060E-4D53-9B70-AC042256CE42}" srcOrd="0" destOrd="0" presId="urn:microsoft.com/office/officeart/2005/8/layout/hierarchy2"/>
-    <dgm:cxn modelId="{A9DD96FE-8C3F-4105-8AFB-9620474A1E26}" type="presOf" srcId="{7BB4AA1C-C1CF-46C3-BBB9-1B041BBA5366}" destId="{A45DB95E-C85F-4C31-AA4E-7AC92D38437A}" srcOrd="0" destOrd="0" presId="urn:microsoft.com/office/officeart/2005/8/layout/hierarchy2"/>
-    <dgm:cxn modelId="{3007B231-14FF-4DFB-B664-37A151DE7749}" type="presOf" srcId="{297D0D63-651F-4F2A-9BE3-6CD357C6539A}" destId="{8FBEC202-6CC7-4FE2-B811-62680CF36DA7}" srcOrd="0" destOrd="0" presId="urn:microsoft.com/office/officeart/2005/8/layout/hierarchy2"/>
-    <dgm:cxn modelId="{B155A29D-F232-4013-A529-405B01CA3B66}" type="presOf" srcId="{39270DD6-378C-4F83-83FA-61C1E092249E}" destId="{146DA9BF-87F4-4BCF-91EF-2C049EC4C0C6}" srcOrd="0" destOrd="0" presId="urn:microsoft.com/office/officeart/2005/8/layout/hierarchy2"/>
-    <dgm:cxn modelId="{9DD8EA0B-4B7A-4314-BDB6-465FE574EFF8}" type="presOf" srcId="{9B3CC245-5E7F-4C84-AC3C-269A6B09AFF8}" destId="{FB4374E2-7A06-47F2-9ECC-426A27DB6340}" srcOrd="0" destOrd="0" presId="urn:microsoft.com/office/officeart/2005/8/layout/hierarchy2"/>
     <dgm:cxn modelId="{DACA603E-923E-4B1E-8AF3-3D0A12BFFE3C}" type="presParOf" srcId="{ADE23B44-F130-4773-BD42-C7A704EE1657}" destId="{6EB0C782-D73C-455A-9B9D-D48812B5B0E2}" srcOrd="0" destOrd="0" presId="urn:microsoft.com/office/officeart/2005/8/layout/hierarchy2"/>
     <dgm:cxn modelId="{C975BAC6-2138-4826-899D-1909A1B6BCBF}" type="presParOf" srcId="{6EB0C782-D73C-455A-9B9D-D48812B5B0E2}" destId="{9EF9836A-C1F1-415D-8BE0-D62E334F2414}" srcOrd="0" destOrd="0" presId="urn:microsoft.com/office/officeart/2005/8/layout/hierarchy2"/>
     <dgm:cxn modelId="{56E611C7-2294-43DC-8DB9-8866A60DB28C}" type="presParOf" srcId="{6EB0C782-D73C-455A-9B9D-D48812B5B0E2}" destId="{3516716D-3CA2-437B-AB86-A493F7E90DEA}" srcOrd="1" destOrd="0" presId="urn:microsoft.com/office/officeart/2005/8/layout/hierarchy2"/>
@@ -19678,6 +19572,13 @@
         </dgm:presLayoutVars>
       </dgm:prSet>
       <dgm:spPr/>
+      <dgm:t>
+        <a:bodyPr/>
+        <a:lstStyle/>
+        <a:p>
+          <a:endParaRPr lang="en-US"/>
+        </a:p>
+      </dgm:t>
     </dgm:pt>
     <dgm:pt modelId="{96B66376-A603-4F1B-9EC4-A64B1F3B4DE4}" type="pres">
       <dgm:prSet presAssocID="{FFB6AAD0-6337-4678-9E37-1179AB6C3670}" presName="hierRoot1" presStyleCnt="0">
@@ -19698,10 +19599,24 @@
         </dgm:presLayoutVars>
       </dgm:prSet>
       <dgm:spPr/>
+      <dgm:t>
+        <a:bodyPr/>
+        <a:lstStyle/>
+        <a:p>
+          <a:endParaRPr lang="en-US"/>
+        </a:p>
+      </dgm:t>
     </dgm:pt>
     <dgm:pt modelId="{58992EB7-7A20-42FE-B11C-8D1F52567AF9}" type="pres">
       <dgm:prSet presAssocID="{FFB6AAD0-6337-4678-9E37-1179AB6C3670}" presName="rootConnector1" presStyleLbl="node1" presStyleIdx="0" presStyleCnt="0"/>
       <dgm:spPr/>
+      <dgm:t>
+        <a:bodyPr/>
+        <a:lstStyle/>
+        <a:p>
+          <a:endParaRPr lang="en-US"/>
+        </a:p>
+      </dgm:t>
     </dgm:pt>
     <dgm:pt modelId="{57FD442F-1B0C-42FA-85F0-5F907DF91171}" type="pres">
       <dgm:prSet presAssocID="{FFB6AAD0-6337-4678-9E37-1179AB6C3670}" presName="hierChild2" presStyleCnt="0"/>
@@ -19710,6 +19625,13 @@
     <dgm:pt modelId="{3B60ECF1-E3D4-407D-BBEA-DF33D770919A}" type="pres">
       <dgm:prSet presAssocID="{25DF3EA1-29B0-48EB-BF53-05821BE94EFB}" presName="Name37" presStyleLbl="parChTrans1D2" presStyleIdx="0" presStyleCnt="4"/>
       <dgm:spPr/>
+      <dgm:t>
+        <a:bodyPr/>
+        <a:lstStyle/>
+        <a:p>
+          <a:endParaRPr lang="en-US"/>
+        </a:p>
+      </dgm:t>
     </dgm:pt>
     <dgm:pt modelId="{2BAD9426-1DB0-4C03-975A-6510F92FB9AB}" type="pres">
       <dgm:prSet presAssocID="{52D59EAF-B789-4D65-A582-225983557565}" presName="hierRoot2" presStyleCnt="0">
@@ -19730,10 +19652,24 @@
         </dgm:presLayoutVars>
       </dgm:prSet>
       <dgm:spPr/>
+      <dgm:t>
+        <a:bodyPr/>
+        <a:lstStyle/>
+        <a:p>
+          <a:endParaRPr lang="en-US"/>
+        </a:p>
+      </dgm:t>
     </dgm:pt>
     <dgm:pt modelId="{F7CB8890-05DC-4B3C-BC9F-C374AC996433}" type="pres">
       <dgm:prSet presAssocID="{52D59EAF-B789-4D65-A582-225983557565}" presName="rootConnector" presStyleLbl="node2" presStyleIdx="0" presStyleCnt="4"/>
       <dgm:spPr/>
+      <dgm:t>
+        <a:bodyPr/>
+        <a:lstStyle/>
+        <a:p>
+          <a:endParaRPr lang="en-US"/>
+        </a:p>
+      </dgm:t>
     </dgm:pt>
     <dgm:pt modelId="{AE5A17EC-B84E-48B7-97B9-B9687075EE83}" type="pres">
       <dgm:prSet presAssocID="{52D59EAF-B789-4D65-A582-225983557565}" presName="hierChild4" presStyleCnt="0"/>
@@ -19742,6 +19678,13 @@
     <dgm:pt modelId="{3209E795-3463-4F47-8515-A867A919AF9A}" type="pres">
       <dgm:prSet presAssocID="{5C1969CC-357D-492D-A1E6-4BCDCC72404B}" presName="Name37" presStyleLbl="parChTrans1D3" presStyleIdx="0" presStyleCnt="1"/>
       <dgm:spPr/>
+      <dgm:t>
+        <a:bodyPr/>
+        <a:lstStyle/>
+        <a:p>
+          <a:endParaRPr lang="en-US"/>
+        </a:p>
+      </dgm:t>
     </dgm:pt>
     <dgm:pt modelId="{D8D882FB-6BFA-4FBD-A476-AFA779669033}" type="pres">
       <dgm:prSet presAssocID="{805D509E-FEF5-466E-AAF8-A135AEE938D7}" presName="hierRoot2" presStyleCnt="0">
@@ -19762,10 +19705,24 @@
         </dgm:presLayoutVars>
       </dgm:prSet>
       <dgm:spPr/>
+      <dgm:t>
+        <a:bodyPr/>
+        <a:lstStyle/>
+        <a:p>
+          <a:endParaRPr lang="en-US"/>
+        </a:p>
+      </dgm:t>
     </dgm:pt>
     <dgm:pt modelId="{7E78D5F4-36F5-46D8-8B34-6AD3F229027F}" type="pres">
       <dgm:prSet presAssocID="{805D509E-FEF5-466E-AAF8-A135AEE938D7}" presName="rootConnector" presStyleLbl="node3" presStyleIdx="0" presStyleCnt="1"/>
       <dgm:spPr/>
+      <dgm:t>
+        <a:bodyPr/>
+        <a:lstStyle/>
+        <a:p>
+          <a:endParaRPr lang="en-US"/>
+        </a:p>
+      </dgm:t>
     </dgm:pt>
     <dgm:pt modelId="{7BE54EF4-E531-4CD7-817B-0281B703F0AB}" type="pres">
       <dgm:prSet presAssocID="{805D509E-FEF5-466E-AAF8-A135AEE938D7}" presName="hierChild4" presStyleCnt="0"/>
@@ -19782,6 +19739,13 @@
     <dgm:pt modelId="{6640F289-41A5-41B0-9E98-BEA7A8F41868}" type="pres">
       <dgm:prSet presAssocID="{8E3E45BB-4561-4CB8-B5A4-03A9B1FE63BA}" presName="Name37" presStyleLbl="parChTrans1D2" presStyleIdx="1" presStyleCnt="4"/>
       <dgm:spPr/>
+      <dgm:t>
+        <a:bodyPr/>
+        <a:lstStyle/>
+        <a:p>
+          <a:endParaRPr lang="en-US"/>
+        </a:p>
+      </dgm:t>
     </dgm:pt>
     <dgm:pt modelId="{47C38581-54D9-40A3-B278-7EA1CC05256A}" type="pres">
       <dgm:prSet presAssocID="{34A86915-ED19-4064-8241-EE4DDAA7FD54}" presName="hierRoot2" presStyleCnt="0">
@@ -19802,10 +19766,24 @@
         </dgm:presLayoutVars>
       </dgm:prSet>
       <dgm:spPr/>
+      <dgm:t>
+        <a:bodyPr/>
+        <a:lstStyle/>
+        <a:p>
+          <a:endParaRPr lang="en-US"/>
+        </a:p>
+      </dgm:t>
     </dgm:pt>
     <dgm:pt modelId="{48B81B78-AA1A-43D8-A947-C766A29A2094}" type="pres">
       <dgm:prSet presAssocID="{34A86915-ED19-4064-8241-EE4DDAA7FD54}" presName="rootConnector" presStyleLbl="node2" presStyleIdx="1" presStyleCnt="4"/>
       <dgm:spPr/>
+      <dgm:t>
+        <a:bodyPr/>
+        <a:lstStyle/>
+        <a:p>
+          <a:endParaRPr lang="en-US"/>
+        </a:p>
+      </dgm:t>
     </dgm:pt>
     <dgm:pt modelId="{EA299774-F792-4B23-9E9A-88DC328DC966}" type="pres">
       <dgm:prSet presAssocID="{34A86915-ED19-4064-8241-EE4DDAA7FD54}" presName="hierChild4" presStyleCnt="0"/>
@@ -19818,6 +19796,13 @@
     <dgm:pt modelId="{940EDC89-2B2D-43A4-A2F7-C14B6E8E22FC}" type="pres">
       <dgm:prSet presAssocID="{08525EF7-7F23-4EEB-8FBF-FB959A2D2FD7}" presName="Name37" presStyleLbl="parChTrans1D2" presStyleIdx="2" presStyleCnt="4"/>
       <dgm:spPr/>
+      <dgm:t>
+        <a:bodyPr/>
+        <a:lstStyle/>
+        <a:p>
+          <a:endParaRPr lang="en-US"/>
+        </a:p>
+      </dgm:t>
     </dgm:pt>
     <dgm:pt modelId="{DE6899F2-87D3-4D53-A036-3DC3BC3DA1FA}" type="pres">
       <dgm:prSet presAssocID="{6E957319-32C0-4E58-8A3E-F7D91A1C8FAA}" presName="hierRoot2" presStyleCnt="0">
@@ -19838,10 +19823,24 @@
         </dgm:presLayoutVars>
       </dgm:prSet>
       <dgm:spPr/>
+      <dgm:t>
+        <a:bodyPr/>
+        <a:lstStyle/>
+        <a:p>
+          <a:endParaRPr lang="en-US"/>
+        </a:p>
+      </dgm:t>
     </dgm:pt>
     <dgm:pt modelId="{1B9D65F0-AEC9-4A2D-826A-78B6C497D88E}" type="pres">
       <dgm:prSet presAssocID="{6E957319-32C0-4E58-8A3E-F7D91A1C8FAA}" presName="rootConnector" presStyleLbl="node2" presStyleIdx="2" presStyleCnt="4"/>
       <dgm:spPr/>
+      <dgm:t>
+        <a:bodyPr/>
+        <a:lstStyle/>
+        <a:p>
+          <a:endParaRPr lang="en-US"/>
+        </a:p>
+      </dgm:t>
     </dgm:pt>
     <dgm:pt modelId="{07EFC166-A5A6-4F5C-ABF0-E06BE52F46B0}" type="pres">
       <dgm:prSet presAssocID="{6E957319-32C0-4E58-8A3E-F7D91A1C8FAA}" presName="hierChild4" presStyleCnt="0"/>
@@ -19854,6 +19853,13 @@
     <dgm:pt modelId="{68ABD039-DB04-4479-BB6E-4FA96A78D86C}" type="pres">
       <dgm:prSet presAssocID="{A3D132D3-0F2B-40C7-9C3E-48818DD63612}" presName="Name37" presStyleLbl="parChTrans1D2" presStyleIdx="3" presStyleCnt="4"/>
       <dgm:spPr/>
+      <dgm:t>
+        <a:bodyPr/>
+        <a:lstStyle/>
+        <a:p>
+          <a:endParaRPr lang="en-US"/>
+        </a:p>
+      </dgm:t>
     </dgm:pt>
     <dgm:pt modelId="{8DEB0362-49B6-44B4-A4CD-DFB4595FAFD6}" type="pres">
       <dgm:prSet presAssocID="{3B8891C6-6FEB-4648-9771-06AB15B0BC46}" presName="hierRoot2" presStyleCnt="0">
@@ -19885,6 +19891,13 @@
     <dgm:pt modelId="{FA7569B0-5AD1-4453-B797-654F20AA1DB8}" type="pres">
       <dgm:prSet presAssocID="{3B8891C6-6FEB-4648-9771-06AB15B0BC46}" presName="rootConnector" presStyleLbl="node2" presStyleIdx="3" presStyleCnt="4"/>
       <dgm:spPr/>
+      <dgm:t>
+        <a:bodyPr/>
+        <a:lstStyle/>
+        <a:p>
+          <a:endParaRPr lang="en-US"/>
+        </a:p>
+      </dgm:t>
     </dgm:pt>
     <dgm:pt modelId="{5D8F26CB-1D7A-4931-B815-63BDB08A513E}" type="pres">
       <dgm:prSet presAssocID="{3B8891C6-6FEB-4648-9771-06AB15B0BC46}" presName="hierChild4" presStyleCnt="0"/>
@@ -19918,8 +19931,8 @@
     <dgm:cxn modelId="{B5F76A10-42A6-4711-AB1C-DA63D9ACA97B}" type="presOf" srcId="{52D59EAF-B789-4D65-A582-225983557565}" destId="{F7CB8890-05DC-4B3C-BC9F-C374AC996433}" srcOrd="1" destOrd="0" presId="urn:microsoft.com/office/officeart/2005/8/layout/orgChart1"/>
     <dgm:cxn modelId="{ECECD6A7-FF46-498E-8BC3-F5BCDBE88532}" type="presOf" srcId="{6E957319-32C0-4E58-8A3E-F7D91A1C8FAA}" destId="{1FEEF686-A2A9-4FE5-AD60-915437B37B77}" srcOrd="0" destOrd="0" presId="urn:microsoft.com/office/officeart/2005/8/layout/orgChart1"/>
     <dgm:cxn modelId="{07D66159-D362-461B-B9E5-0BD8D80D4BAF}" srcId="{52D59EAF-B789-4D65-A582-225983557565}" destId="{805D509E-FEF5-466E-AAF8-A135AEE938D7}" srcOrd="0" destOrd="0" parTransId="{5C1969CC-357D-492D-A1E6-4BCDCC72404B}" sibTransId="{8BBD73E3-E049-485E-94E9-B1C32CCC664E}"/>
+    <dgm:cxn modelId="{06D18E92-EDF8-4ADB-A2A5-745B898C103A}" srcId="{FFB6AAD0-6337-4678-9E37-1179AB6C3670}" destId="{6E957319-32C0-4E58-8A3E-F7D91A1C8FAA}" srcOrd="2" destOrd="0" parTransId="{08525EF7-7F23-4EEB-8FBF-FB959A2D2FD7}" sibTransId="{04F2AF6C-9417-4A9D-888E-0ED8D62ED623}"/>
     <dgm:cxn modelId="{D6E2FC39-E3AD-477A-A75A-5F57F2DC854A}" type="presOf" srcId="{34A86915-ED19-4064-8241-EE4DDAA7FD54}" destId="{48B81B78-AA1A-43D8-A947-C766A29A2094}" srcOrd="1" destOrd="0" presId="urn:microsoft.com/office/officeart/2005/8/layout/orgChart1"/>
-    <dgm:cxn modelId="{06D18E92-EDF8-4ADB-A2A5-745B898C103A}" srcId="{FFB6AAD0-6337-4678-9E37-1179AB6C3670}" destId="{6E957319-32C0-4E58-8A3E-F7D91A1C8FAA}" srcOrd="2" destOrd="0" parTransId="{08525EF7-7F23-4EEB-8FBF-FB959A2D2FD7}" sibTransId="{04F2AF6C-9417-4A9D-888E-0ED8D62ED623}"/>
     <dgm:cxn modelId="{59A58BD2-779F-4574-9274-F2D15DEA28D1}" srcId="{FFB6AAD0-6337-4678-9E37-1179AB6C3670}" destId="{52D59EAF-B789-4D65-A582-225983557565}" srcOrd="0" destOrd="0" parTransId="{25DF3EA1-29B0-48EB-BF53-05821BE94EFB}" sibTransId="{AF908070-5AB8-4760-8FD3-AF609EF83EA3}"/>
     <dgm:cxn modelId="{63400016-4B0C-4CDE-BAC5-0C4988779E0B}" type="presOf" srcId="{FFB6AAD0-6337-4678-9E37-1179AB6C3670}" destId="{58992EB7-7A20-42FE-B11C-8D1F52567AF9}" srcOrd="1" destOrd="0" presId="urn:microsoft.com/office/officeart/2005/8/layout/orgChart1"/>
     <dgm:cxn modelId="{22F9B163-0A31-438F-9AFC-BC92EA622056}" type="presOf" srcId="{FF308C14-AAFA-4835-AD3A-389771A7BBC5}" destId="{1E2CE2B8-DA3D-407F-ADD7-379B1034D819}" srcOrd="0" destOrd="0" presId="urn:microsoft.com/office/officeart/2005/8/layout/orgChart1"/>
@@ -34603,7 +34616,7 @@
 </file>
 
 <file path=customXml/itemProps2.xml><?xml version="1.0" encoding="utf-8"?>
-<ds:datastoreItem xmlns:ds="http://schemas.openxmlformats.org/officeDocument/2006/customXml" ds:itemID="{D14B81BD-E662-49A2-9423-922B0B6AF27C}">
+<ds:datastoreItem xmlns:ds="http://schemas.openxmlformats.org/officeDocument/2006/customXml" ds:itemID="{44891DD0-4180-41A1-85AD-0AE0F788E340}">
   <ds:schemaRefs>
     <ds:schemaRef ds:uri="http://schemas.openxmlformats.org/officeDocument/2006/bibliography"/>
   </ds:schemaRefs>

</xml_diff>